<commit_message>
finishing up section 4. Bits still to do
</commit_message>
<xml_diff>
--- a/TestPlan.docx
+++ b/TestPlan.docx
@@ -46,7 +46,7 @@
         <w:pStyle w:val="ListParagraph"/>
         <w:numPr>
           <w:ilvl w:val="0"/>
-          <w:numId w:val="1"/>
+          <w:numId w:val="7"/>
         </w:numPr>
       </w:pPr>
       <w:r>
@@ -73,6 +73,12 @@
         <w:pStyle w:val="ListParagraph"/>
         <w:ind w:left="360"/>
       </w:pPr>
+      <w:r>
+        <w:rPr>
+          <w:highlight w:val="yellow"/>
+        </w:rPr>
+        <w:t>//////////////</w:t>
+      </w:r>
     </w:p>
     <w:p>
       <w:pPr>
@@ -94,37 +100,20 @@
       </w:r>
       <w:r>
         <w:br/>
-        <w:t xml:space="preserve">Describe the objectives supported by the Master Test Plan, </w:t>
-      </w:r>
-      <w:proofErr w:type="spellStart"/>
-      <w:r>
-        <w:t>eg.</w:t>
-      </w:r>
-      <w:proofErr w:type="spellEnd"/>
-      <w:r>
-        <w:t>, defining tasks and responsibilities, vehicle for communication, document to be used as a service level agreement, etc.</w:t>
-      </w:r>
-    </w:p>
-    <w:p>
-      <w:pPr>
-        <w:ind w:left="720"/>
-      </w:pPr>
-    </w:p>
-    <w:p>
-      <w:pPr>
-        <w:ind w:left="720"/>
-      </w:pPr>
-      <w:r>
-        <w:t xml:space="preserve">The objective of the test is to verify that the functionality of </w:t>
-      </w:r>
-      <w:r>
-        <w:t>The Pixel Wizard</w:t>
-      </w:r>
-      <w:r>
-        <w:t xml:space="preserve"> works according to the specifications</w:t>
-      </w:r>
-      <w:r>
-        <w:t>.</w:t>
+        <w:t>Describe the objectives supported by the Master Test Plan, eg., defining tasks and responsibilities, vehicle for communication, document to be used as a service level agreement, etc.</w:t>
+      </w:r>
+    </w:p>
+    <w:p>
+      <w:pPr>
+        <w:ind w:left="720"/>
+      </w:pPr>
+    </w:p>
+    <w:p>
+      <w:pPr>
+        <w:ind w:left="720"/>
+      </w:pPr>
+      <w:r>
+        <w:t>The objective of the test is to verify that the functionality of The Pixel Wizard works according to the specifications.</w:t>
       </w:r>
     </w:p>
     <w:p>
@@ -137,13 +126,7 @@
         </w:rPr>
       </w:pPr>
       <w:r>
-        <w:t>Th</w:t>
-      </w:r>
-      <w:r>
-        <w:t>e tests will help identify</w:t>
-      </w:r>
-      <w:r>
-        <w:t>, fix and retest all issues with the code to ensure that this game meets the game requirements and design document</w:t>
+        <w:t>The tests will help identify, fix and retest all issues with the code to ensure that this game meets the game requirements and design document</w:t>
       </w:r>
       <w:r>
         <w:rPr>
@@ -157,71 +140,23 @@
           <w:color w:val="000000"/>
           <w:shd w:val="clear" w:color="auto" w:fill="FFFFFF"/>
         </w:rPr>
-        <w:t>T</w:t>
-      </w:r>
+        <w:t xml:space="preserve">The tests will also help increase the control flow, logic flow, data flow coverage as well as to stimulate user actual flow. We will be using the Design document as the service level agreement, as it explains exactly how the game is meant to be. </w:t>
+      </w:r>
+    </w:p>
+    <w:p>
+      <w:pPr>
+        <w:ind w:left="720"/>
+        <w:rPr>
+          <w:rFonts w:cstheme="minorHAnsi"/>
+        </w:rPr>
+      </w:pPr>
       <w:r>
         <w:rPr>
           <w:rFonts w:cstheme="minorHAnsi"/>
           <w:color w:val="000000"/>
           <w:shd w:val="clear" w:color="auto" w:fill="FFFFFF"/>
         </w:rPr>
-        <w:t>he tests will also help</w:t>
-      </w:r>
-      <w:r>
-        <w:rPr>
-          <w:rFonts w:cstheme="minorHAnsi"/>
-          <w:color w:val="000000"/>
-          <w:shd w:val="clear" w:color="auto" w:fill="FFFFFF"/>
-        </w:rPr>
-        <w:t xml:space="preserve"> increase the control flow</w:t>
-      </w:r>
-      <w:r>
-        <w:rPr>
-          <w:rFonts w:cstheme="minorHAnsi"/>
-          <w:color w:val="000000"/>
-          <w:shd w:val="clear" w:color="auto" w:fill="FFFFFF"/>
-        </w:rPr>
-        <w:t xml:space="preserve">, logic flow, data flow </w:t>
-      </w:r>
-      <w:r>
-        <w:rPr>
-          <w:rFonts w:cstheme="minorHAnsi"/>
-          <w:color w:val="000000"/>
-          <w:shd w:val="clear" w:color="auto" w:fill="FFFFFF"/>
-        </w:rPr>
-        <w:t>coverage</w:t>
-      </w:r>
-      <w:r>
-        <w:rPr>
-          <w:rFonts w:cstheme="minorHAnsi"/>
-          <w:color w:val="000000"/>
-          <w:shd w:val="clear" w:color="auto" w:fill="FFFFFF"/>
-        </w:rPr>
-        <w:t xml:space="preserve"> as well as to stimulate user actual flow. We will be using the Design document as the service level agreement, as it explains exactly how the game is meant to be. </w:t>
-      </w:r>
-    </w:p>
-    <w:p>
-      <w:pPr>
-        <w:ind w:left="720"/>
-        <w:rPr>
-          <w:rFonts w:cstheme="minorHAnsi"/>
-        </w:rPr>
-      </w:pPr>
-      <w:r>
-        <w:rPr>
-          <w:rFonts w:cstheme="minorHAnsi"/>
-          <w:color w:val="000000"/>
-          <w:shd w:val="clear" w:color="auto" w:fill="FFFFFF"/>
-        </w:rPr>
-        <w:t>If we encounter a defect, we will log it, take a screenshot and explain the defect before adding it to the manual where all the defects will be stored. This will be given to the software development team</w:t>
-      </w:r>
-      <w:r>
-        <w:rPr>
-          <w:rFonts w:cstheme="minorHAnsi"/>
-          <w:color w:val="000000"/>
-          <w:shd w:val="clear" w:color="auto" w:fill="FFFFFF"/>
-        </w:rPr>
-        <w:t>.</w:t>
+        <w:t>If we encounter a defect, we will log it, take a screenshot and explain the defect before adding it to the manual where all the defects will be stored. This will be given to the software development team.</w:t>
       </w:r>
     </w:p>
     <w:p>
@@ -254,7 +189,7 @@
         <w:pStyle w:val="ListParagraph"/>
         <w:numPr>
           <w:ilvl w:val="0"/>
-          <w:numId w:val="5"/>
+          <w:numId w:val="8"/>
         </w:numPr>
       </w:pPr>
       <w:r>
@@ -266,23 +201,11 @@
         <w:pStyle w:val="ListParagraph"/>
         <w:numPr>
           <w:ilvl w:val="0"/>
-          <w:numId w:val="5"/>
+          <w:numId w:val="8"/>
         </w:numPr>
       </w:pPr>
       <w:r>
-        <w:t xml:space="preserve">In each testing phase, </w:t>
-      </w:r>
-      <w:r>
-        <w:t>a c</w:t>
-      </w:r>
-      <w:r>
-        <w:t xml:space="preserve">ycle will be initiated if the defect rate is high in </w:t>
-      </w:r>
-      <w:r>
-        <w:t>the previous c</w:t>
-      </w:r>
-      <w:r>
-        <w:t>ycle.</w:t>
+        <w:t>In each testing phase, a cycle will be initiated if the defect rate is high in the previous cycle.</w:t>
       </w:r>
     </w:p>
     <w:p>
@@ -290,7 +213,7 @@
         <w:pStyle w:val="ListParagraph"/>
         <w:numPr>
           <w:ilvl w:val="0"/>
-          <w:numId w:val="5"/>
+          <w:numId w:val="8"/>
         </w:numPr>
       </w:pPr>
       <w:r>
@@ -302,7 +225,7 @@
         <w:pStyle w:val="ListParagraph"/>
         <w:numPr>
           <w:ilvl w:val="0"/>
-          <w:numId w:val="5"/>
+          <w:numId w:val="8"/>
         </w:numPr>
       </w:pPr>
       <w:r>
@@ -315,17 +238,11 @@
         <w:pStyle w:val="ListParagraph"/>
         <w:numPr>
           <w:ilvl w:val="0"/>
-          <w:numId w:val="5"/>
+          <w:numId w:val="8"/>
         </w:numPr>
       </w:pPr>
       <w:r>
-        <w:t xml:space="preserve">Dev team will provide </w:t>
-      </w:r>
-      <w:r>
-        <w:t>d</w:t>
-      </w:r>
-      <w:r>
-        <w:t xml:space="preserve">efect fix plans based on the Defect meetings during each cycle to plan. </w:t>
+        <w:t xml:space="preserve">Dev team will provide defect fix plans based on the Defect meetings during each cycle to plan. </w:t>
       </w:r>
     </w:p>
     <w:p>
@@ -333,17 +250,11 @@
         <w:pStyle w:val="ListParagraph"/>
         <w:numPr>
           <w:ilvl w:val="0"/>
-          <w:numId w:val="5"/>
+          <w:numId w:val="8"/>
         </w:numPr>
       </w:pPr>
       <w:r>
-        <w:t xml:space="preserve">Any defect fixes planned will be shared with </w:t>
-      </w:r>
-      <w:r>
-        <w:t xml:space="preserve">the </w:t>
-      </w:r>
-      <w:r>
-        <w:t>Test Team prior to applying the fixes on the Test environment</w:t>
+        <w:t>Any defect fixes planned will be shared with the Test Team prior to applying the fixes on the Test environment</w:t>
       </w:r>
     </w:p>
     <w:p>
@@ -381,7 +292,7 @@
         <w:pStyle w:val="ListParagraph"/>
         <w:numPr>
           <w:ilvl w:val="0"/>
-          <w:numId w:val="6"/>
+          <w:numId w:val="9"/>
         </w:numPr>
       </w:pPr>
       <w:r>
@@ -393,7 +304,7 @@
         <w:pStyle w:val="ListParagraph"/>
         <w:numPr>
           <w:ilvl w:val="0"/>
-          <w:numId w:val="6"/>
+          <w:numId w:val="9"/>
         </w:numPr>
       </w:pPr>
       <w:r>
@@ -405,7 +316,7 @@
         <w:pStyle w:val="ListParagraph"/>
         <w:numPr>
           <w:ilvl w:val="0"/>
-          <w:numId w:val="6"/>
+          <w:numId w:val="9"/>
         </w:numPr>
       </w:pPr>
       <w:r>
@@ -417,7 +328,7 @@
         <w:pStyle w:val="ListParagraph"/>
         <w:numPr>
           <w:ilvl w:val="0"/>
-          <w:numId w:val="6"/>
+          <w:numId w:val="9"/>
         </w:numPr>
       </w:pPr>
       <w:r>
@@ -429,7 +340,7 @@
         <w:pStyle w:val="ListParagraph"/>
         <w:numPr>
           <w:ilvl w:val="0"/>
-          <w:numId w:val="6"/>
+          <w:numId w:val="9"/>
         </w:numPr>
       </w:pPr>
       <w:r>
@@ -441,7 +352,7 @@
         <w:pStyle w:val="ListParagraph"/>
         <w:numPr>
           <w:ilvl w:val="0"/>
-          <w:numId w:val="6"/>
+          <w:numId w:val="9"/>
         </w:numPr>
       </w:pPr>
       <w:r>
@@ -453,19 +364,11 @@
         <w:pStyle w:val="ListParagraph"/>
         <w:numPr>
           <w:ilvl w:val="0"/>
-          <w:numId w:val="6"/>
+          <w:numId w:val="9"/>
         </w:numPr>
       </w:pPr>
       <w:r>
-        <w:t xml:space="preserve">The </w:t>
-      </w:r>
-      <w:proofErr w:type="gramStart"/>
-      <w:r>
-        <w:t>in Game</w:t>
-      </w:r>
-      <w:proofErr w:type="gramEnd"/>
-      <w:r>
-        <w:t xml:space="preserve"> Menu. </w:t>
+        <w:t xml:space="preserve">The in-Game Menu. </w:t>
       </w:r>
     </w:p>
     <w:p/>
@@ -481,7 +384,6 @@
     </w:p>
     <w:p/>
     <w:p/>
-    <w:p/>
     <w:p>
       <w:r>
         <w:t xml:space="preserve">4.0 Testing Strategy </w:t>
@@ -493,16 +395,18 @@
     </w:p>
     <w:p>
       <w:r>
-        <w:t xml:space="preserve">The approach should be described in </w:t>
-      </w:r>
-      <w:proofErr w:type="gramStart"/>
-      <w:r>
-        <w:t>sufficient</w:t>
-      </w:r>
-      <w:proofErr w:type="gramEnd"/>
-      <w:r>
-        <w:t xml:space="preserve"> detail to permit identification of the major testing tasks and estimation of the time required to do each one.</w:t>
-      </w:r>
+        <w:t>The approach should be described in sufficient detail to permit identification of the major testing tasks and estimation of the time required to do each one.</w:t>
+      </w:r>
+    </w:p>
+    <w:p>
+      <w:pPr>
+        <w:ind w:left="720"/>
+      </w:pPr>
+    </w:p>
+    <w:p>
+      <w:pPr>
+        <w:ind w:left="720"/>
+      </w:pPr>
     </w:p>
     <w:p>
       <w:pPr>
@@ -513,10 +417,7 @@
       </w:r>
       <w:r>
         <w:br/>
-        <w:t>Definition:</w:t>
-      </w:r>
-      <w:r>
-        <w:t xml:space="preserve"> </w:t>
+        <w:t xml:space="preserve">Definition: </w:t>
       </w:r>
     </w:p>
     <w:p>
@@ -535,16 +436,7 @@
           <w:highlight w:val="yellow"/>
           <w:shd w:val="clear" w:color="auto" w:fill="FFFFFF"/>
         </w:rPr>
-        <w:t xml:space="preserve">Unit Testing </w:t>
-      </w:r>
-      <w:r>
-        <w:rPr>
-          <w:rFonts w:cstheme="minorHAnsi"/>
-          <w:color w:val="222222"/>
-          <w:highlight w:val="yellow"/>
-          <w:shd w:val="clear" w:color="auto" w:fill="FFFFFF"/>
-        </w:rPr>
-        <w:t>is a level of software testing where individual units/components of a software are tested. A </w:t>
+        <w:t>Unit Testing is a level of software testing where individual units/components of a software are tested. A </w:t>
       </w:r>
       <w:r>
         <w:rPr>
@@ -580,6 +472,9 @@
         <w:ind w:left="720"/>
       </w:pPr>
       <w:r>
+        <w:rPr>
+          <w:highlight w:val="cyan"/>
+        </w:rPr>
         <w:t>Specify the minimum degree of comprehensiveness desired. Identify the techniques which will be used to judge the comprehensiveness of the testing effort (for example, determining which statements have been executed at least once). Specify any additional completion criteria (for example, error frequency). The techniques to be used to trace requirements should be specified.</w:t>
       </w:r>
     </w:p>
@@ -596,6 +491,9 @@
         <w:ind w:left="720"/>
       </w:pPr>
       <w:r>
+        <w:rPr>
+          <w:highlight w:val="cyan"/>
+        </w:rPr>
         <w:t>List the names of individuals/departments who would be responsible for Unit Testing.</w:t>
       </w:r>
     </w:p>
@@ -604,6 +502,14 @@
         <w:ind w:left="720"/>
       </w:pPr>
       <w:r>
+        <w:t>Responsible to do the Unit Testing will be the development team.</w:t>
+      </w:r>
+    </w:p>
+    <w:p>
+      <w:pPr>
+        <w:ind w:left="720"/>
+      </w:pPr>
+      <w:r>
         <w:t xml:space="preserve">Methodology: </w:t>
       </w:r>
     </w:p>
@@ -612,7 +518,18 @@
         <w:ind w:left="720"/>
       </w:pPr>
       <w:r>
+        <w:rPr>
+          <w:highlight w:val="cyan"/>
+        </w:rPr>
         <w:t>Describe how unit testing will be conducted, including a description of tests to be carried out. Who will write the test scripts for the unit testing, what would be the sequence of events of Unit Testing and how will the testing activity take place?</w:t>
+      </w:r>
+    </w:p>
+    <w:p>
+      <w:pPr>
+        <w:ind w:left="720"/>
+      </w:pPr>
+      <w:r>
+        <w:t xml:space="preserve">Unit Tests will be preformed on every new method added to the project to ensure it is working as intended. The test will consist of an expected answer to be compared to actual answer and Boolean will let us know if it passes or fails the test. The Unit Testing will be done by the development team, specifically the developer who created the new method that was added to the project. The method should only be added to the version control, along with the test, if it passes its Unit Test. </w:t>
       </w:r>
     </w:p>
     <w:p>
@@ -643,7 +560,13 @@
         <w:ind w:left="720"/>
       </w:pPr>
       <w:r>
-        <w:t xml:space="preserve">List what is your understanding of System and Integration Testing for your project. </w:t>
+        <w:rPr>
+          <w:highlight w:val="cyan"/>
+        </w:rPr>
+        <w:t>List what is your understanding of System and Integration Testing for your project.</w:t>
+      </w:r>
+      <w:r>
+        <w:t xml:space="preserve"> </w:t>
       </w:r>
     </w:p>
     <w:p>
@@ -659,8 +582,32 @@
         <w:ind w:left="720"/>
       </w:pPr>
       <w:r>
-        <w:t xml:space="preserve">Who will be conducting System and Integration Testing on your project? List the individuals that will be responsible for this activity. </w:t>
-      </w:r>
+        <w:rPr>
+          <w:highlight w:val="cyan"/>
+        </w:rPr>
+        <w:t>Who will be conducting System and Integration Testing on your project? List the individuals that will be responsible for this activity.</w:t>
+      </w:r>
+      <w:r>
+        <w:t xml:space="preserve"> </w:t>
+      </w:r>
+    </w:p>
+    <w:p>
+      <w:pPr>
+        <w:ind w:left="720"/>
+      </w:pPr>
+      <w:r>
+        <w:t>System and Integration testing will be done by both the development team and testing team. The development team will do it first before the project is sent over to the testing team to test it again. This is to ensure less risk of bugs getting through the testing phase and also to send something worth testing to the testing team.</w:t>
+      </w:r>
+    </w:p>
+    <w:p>
+      <w:pPr>
+        <w:ind w:left="720"/>
+      </w:pPr>
+    </w:p>
+    <w:p>
+      <w:pPr>
+        <w:ind w:left="720"/>
+      </w:pPr>
     </w:p>
     <w:p>
       <w:pPr>
@@ -675,8 +622,191 @@
         <w:ind w:left="720"/>
       </w:pPr>
       <w:r>
+        <w:rPr>
+          <w:highlight w:val="cyan"/>
+        </w:rPr>
         <w:t>Describe how System &amp; Integration testing will be conducted, including a description of tests to be carried out Who will write the test scripts for the unit testing, what would be sequence of events of System &amp; Integration Testing, and how will the testing activity take place?</w:t>
       </w:r>
+    </w:p>
+    <w:p>
+      <w:pPr>
+        <w:ind w:left="720"/>
+      </w:pPr>
+      <w:r>
+        <w:t xml:space="preserve">System &amp; Integration testing will be done every time a new module is added to the project.  Testing will be performed on the 3 layers: </w:t>
+      </w:r>
+    </w:p>
+    <w:p>
+      <w:pPr>
+        <w:pStyle w:val="ListParagraph"/>
+        <w:numPr>
+          <w:ilvl w:val="0"/>
+          <w:numId w:val="10"/>
+        </w:numPr>
+      </w:pPr>
+      <w:r>
+        <w:t>Data state within the integration layer</w:t>
+      </w:r>
+    </w:p>
+    <w:p>
+      <w:pPr>
+        <w:pStyle w:val="ListParagraph"/>
+        <w:numPr>
+          <w:ilvl w:val="0"/>
+          <w:numId w:val="11"/>
+        </w:numPr>
+      </w:pPr>
+      <w:r>
+        <w:rPr>
+          <w:rFonts w:eastAsia="Times New Roman" w:cstheme="minorHAnsi"/>
+          <w:color w:val="3A3A3A"/>
+          <w:lang w:eastAsia="en-IE"/>
+        </w:rPr>
+        <w:t>Cross check the web service request using XSD and WSDL.</w:t>
+      </w:r>
+    </w:p>
+    <w:p>
+      <w:pPr>
+        <w:pStyle w:val="ListParagraph"/>
+        <w:numPr>
+          <w:ilvl w:val="0"/>
+          <w:numId w:val="11"/>
+        </w:numPr>
+      </w:pPr>
+      <w:r>
+        <w:rPr>
+          <w:rFonts w:eastAsia="Times New Roman" w:cstheme="minorHAnsi"/>
+          <w:color w:val="3A3A3A"/>
+          <w:lang w:eastAsia="en-IE"/>
+        </w:rPr>
+        <w:t>Run some unit tests and validate the data mappings and requests.</w:t>
+      </w:r>
+    </w:p>
+    <w:p>
+      <w:pPr>
+        <w:pStyle w:val="ListParagraph"/>
+        <w:numPr>
+          <w:ilvl w:val="0"/>
+          <w:numId w:val="10"/>
+        </w:numPr>
+      </w:pPr>
+      <w:r>
+        <w:t>Data state within the database layer</w:t>
+      </w:r>
+    </w:p>
+    <w:p>
+      <w:pPr>
+        <w:pStyle w:val="ListParagraph"/>
+        <w:numPr>
+          <w:ilvl w:val="0"/>
+          <w:numId w:val="11"/>
+        </w:numPr>
+        <w:shd w:val="clear" w:color="auto" w:fill="FFFFFF"/>
+        <w:spacing w:after="0" w:line="240" w:lineRule="auto"/>
+        <w:rPr>
+          <w:rFonts w:ascii="Calibri" w:eastAsia="Times New Roman" w:hAnsi="Calibri" w:cs="Calibri"/>
+          <w:color w:val="000000" w:themeColor="text1"/>
+          <w:lang w:eastAsia="en-IE"/>
+        </w:rPr>
+      </w:pPr>
+      <w:r>
+        <w:rPr>
+          <w:rFonts w:ascii="Calibri" w:eastAsia="Times New Roman" w:hAnsi="Calibri" w:cs="Calibri"/>
+          <w:color w:val="000000" w:themeColor="text1"/>
+          <w:lang w:eastAsia="en-IE"/>
+        </w:rPr>
+        <w:t>Check if all the data from the integration layer has reached successfully at the database layer and has been committed.</w:t>
+      </w:r>
+    </w:p>
+    <w:p>
+      <w:pPr>
+        <w:pStyle w:val="ListParagraph"/>
+        <w:numPr>
+          <w:ilvl w:val="0"/>
+          <w:numId w:val="11"/>
+        </w:numPr>
+        <w:shd w:val="clear" w:color="auto" w:fill="FFFFFF"/>
+        <w:spacing w:after="0" w:line="240" w:lineRule="auto"/>
+        <w:rPr>
+          <w:rFonts w:ascii="Calibri" w:eastAsia="Times New Roman" w:hAnsi="Calibri" w:cs="Calibri"/>
+          <w:color w:val="000000" w:themeColor="text1"/>
+          <w:lang w:eastAsia="en-IE"/>
+        </w:rPr>
+      </w:pPr>
+      <w:r>
+        <w:rPr>
+          <w:rFonts w:ascii="Calibri" w:eastAsia="Times New Roman" w:hAnsi="Calibri" w:cs="Calibri"/>
+          <w:color w:val="000000" w:themeColor="text1"/>
+          <w:lang w:eastAsia="en-IE"/>
+        </w:rPr>
+        <w:t>Validate the constraints and data validation rules applied in the database as per business specifications.</w:t>
+      </w:r>
+    </w:p>
+    <w:p>
+      <w:pPr>
+        <w:pStyle w:val="ListParagraph"/>
+        <w:numPr>
+          <w:ilvl w:val="0"/>
+          <w:numId w:val="10"/>
+        </w:numPr>
+      </w:pPr>
+      <w:r>
+        <w:t>Data state within the application layer</w:t>
+      </w:r>
+    </w:p>
+    <w:p>
+      <w:pPr>
+        <w:pStyle w:val="ListParagraph"/>
+        <w:numPr>
+          <w:ilvl w:val="0"/>
+          <w:numId w:val="11"/>
+        </w:numPr>
+        <w:shd w:val="clear" w:color="auto" w:fill="FFFFFF"/>
+        <w:spacing w:after="0" w:line="240" w:lineRule="auto"/>
+        <w:rPr>
+          <w:rFonts w:eastAsia="Times New Roman" w:cstheme="minorHAnsi"/>
+          <w:color w:val="000000" w:themeColor="text1"/>
+          <w:lang w:eastAsia="en-IE"/>
+        </w:rPr>
+      </w:pPr>
+      <w:r>
+        <w:rPr>
+          <w:rFonts w:eastAsia="Times New Roman" w:cstheme="minorHAnsi"/>
+          <w:color w:val="000000" w:themeColor="text1"/>
+          <w:lang w:eastAsia="en-IE"/>
+        </w:rPr>
+        <w:t>Check if all the required fields are visible in the UI.</w:t>
+      </w:r>
+    </w:p>
+    <w:p>
+      <w:pPr>
+        <w:pStyle w:val="ListParagraph"/>
+        <w:numPr>
+          <w:ilvl w:val="0"/>
+          <w:numId w:val="11"/>
+        </w:numPr>
+        <w:shd w:val="clear" w:color="auto" w:fill="FFFFFF"/>
+        <w:spacing w:after="0" w:line="240" w:lineRule="auto"/>
+        <w:rPr>
+          <w:rFonts w:eastAsia="Times New Roman" w:cstheme="minorHAnsi"/>
+          <w:color w:val="000000" w:themeColor="text1"/>
+          <w:lang w:eastAsia="en-IE"/>
+        </w:rPr>
+      </w:pPr>
+      <w:r>
+        <w:rPr>
+          <w:rFonts w:eastAsia="Times New Roman" w:cstheme="minorHAnsi"/>
+          <w:color w:val="000000" w:themeColor="text1"/>
+          <w:lang w:eastAsia="en-IE"/>
+        </w:rPr>
+        <w:t>Execute some positive and negative test cases and validate the data properties.</w:t>
+      </w:r>
+    </w:p>
+    <w:p>
+      <w:pPr>
+        <w:pStyle w:val="ListParagraph"/>
+        <w:ind w:left="1440"/>
+      </w:pPr>
     </w:p>
     <w:p>
       <w:pPr>
@@ -755,33 +885,21 @@
           <w:highlight w:val="yellow"/>
           <w:shd w:val="clear" w:color="auto" w:fill="FFFFFF"/>
         </w:rPr>
-        <w:t xml:space="preserve"> is carried out to check the </w:t>
-      </w:r>
-      <w:r>
-        <w:rPr>
-          <w:rFonts w:cstheme="minorHAnsi"/>
-          <w:color w:val="222222"/>
-          <w:highlight w:val="yellow"/>
-          <w:shd w:val="clear" w:color="auto" w:fill="FFFFFF"/>
-        </w:rPr>
-        <w:t>behaviour</w:t>
-      </w:r>
-      <w:r>
-        <w:rPr>
-          <w:rFonts w:cstheme="minorHAnsi"/>
-          <w:color w:val="222222"/>
-          <w:highlight w:val="yellow"/>
-          <w:shd w:val="clear" w:color="auto" w:fill="FFFFFF"/>
-        </w:rPr>
-        <w:t xml:space="preserve"> of the system under the sudden increased load.</w:t>
-      </w:r>
-    </w:p>
-    <w:p>
-      <w:pPr>
-        <w:ind w:left="720"/>
-      </w:pPr>
-      <w:r>
-        <w:t xml:space="preserve">List what is your understanding of Stress Testing for your project. </w:t>
+        <w:t> is carried out to check the behaviour of the system under the sudden increased load.</w:t>
+      </w:r>
+    </w:p>
+    <w:p>
+      <w:pPr>
+        <w:ind w:left="720"/>
+      </w:pPr>
+      <w:r>
+        <w:rPr>
+          <w:highlight w:val="cyan"/>
+        </w:rPr>
+        <w:t>List what is your understanding of Stress Testing for your project.</w:t>
+      </w:r>
+      <w:r>
+        <w:t xml:space="preserve"> </w:t>
       </w:r>
     </w:p>
     <w:p>
@@ -797,8 +915,19 @@
         <w:ind w:left="720"/>
       </w:pPr>
       <w:r>
-        <w:t xml:space="preserve">Who will be conducting Stress Testing on your project? List the individuals that will be responsible for this activity. </w:t>
-      </w:r>
+        <w:rPr>
+          <w:highlight w:val="cyan"/>
+        </w:rPr>
+        <w:t>Who will be conducting Stress Testing on your project? List the individuals that will be responsible for this activity.</w:t>
+      </w:r>
+      <w:r>
+        <w:t xml:space="preserve"> </w:t>
+      </w:r>
+    </w:p>
+    <w:p>
+      <w:pPr>
+        <w:ind w:left="720"/>
+      </w:pPr>
     </w:p>
     <w:p>
       <w:pPr>
@@ -813,6 +942,9 @@
         <w:ind w:left="720"/>
       </w:pPr>
       <w:r>
+        <w:rPr>
+          <w:highlight w:val="cyan"/>
+        </w:rPr>
         <w:t>Describe how Performance &amp; Stress testing will be conducted, including a description of tests to be carried out Who will write the test scripts for the testing, what would be sequence of events of Performance &amp; Stress Testing, and how will the testing activity take place?</w:t>
       </w:r>
     </w:p>
@@ -855,47 +987,45 @@
           <w:highlight w:val="yellow"/>
           <w:shd w:val="clear" w:color="auto" w:fill="FFFFFF"/>
         </w:rPr>
-        <w:t>audience</w:t>
-      </w:r>
-      <w:r>
-        <w:rPr>
-          <w:rFonts w:cstheme="minorHAnsi"/>
-          <w:highlight w:val="yellow"/>
-          <w:shd w:val="clear" w:color="auto" w:fill="FFFFFF"/>
-        </w:rPr>
+        <w:t>audience to ensure the software can both handle real-world tasks and perform up to development specifications.</w:t>
+      </w:r>
+    </w:p>
+    <w:p>
+      <w:pPr>
+        <w:ind w:left="720"/>
+      </w:pPr>
+      <w:r>
+        <w:t xml:space="preserve">The purpose of acceptance test is to confirm that the system is ready for operational use. During acceptance test, end-users (customers) of the system compare the system to its initial requirements. </w:t>
+      </w:r>
+    </w:p>
+    <w:p>
+      <w:pPr>
+        <w:ind w:left="720"/>
+      </w:pPr>
+      <w:r>
+        <w:t>Participants:</w:t>
+      </w:r>
+    </w:p>
+    <w:p>
+      <w:pPr>
+        <w:ind w:left="720"/>
+      </w:pPr>
+      <w:r>
+        <w:rPr>
+          <w:highlight w:val="cyan"/>
+        </w:rPr>
+        <w:t>Who will be responsible for User Acceptance Testing? List the individuals' names and responsibility.</w:t>
+      </w:r>
+      <w:r>
         <w:t xml:space="preserve"> </w:t>
       </w:r>
-      <w:r>
-        <w:rPr>
-          <w:rFonts w:cstheme="minorHAnsi"/>
-          <w:highlight w:val="yellow"/>
-          <w:shd w:val="clear" w:color="auto" w:fill="FFFFFF"/>
-        </w:rPr>
-        <w:t>to ensure the software can both handle real-world tasks and perform up to development specifications.</w:t>
-      </w:r>
-    </w:p>
-    <w:p>
-      <w:pPr>
-        <w:ind w:left="720"/>
-      </w:pPr>
-      <w:r>
-        <w:t xml:space="preserve">The purpose of acceptance test is to confirm that the system is ready for operational use. During acceptance test, end-users (customers) of the system compare the system to its initial requirements. </w:t>
-      </w:r>
-    </w:p>
-    <w:p>
-      <w:pPr>
-        <w:ind w:left="720"/>
-      </w:pPr>
-      <w:r>
-        <w:t>Participants:</w:t>
-      </w:r>
-    </w:p>
-    <w:p>
-      <w:pPr>
-        <w:ind w:left="720"/>
-      </w:pPr>
-      <w:r>
-        <w:t xml:space="preserve"> Who will be responsible for User Acceptance Testing? List the individuals' names and responsibility. </w:t>
+    </w:p>
+    <w:p>
+      <w:pPr>
+        <w:ind w:left="720"/>
+      </w:pPr>
+      <w:r>
+        <w:t xml:space="preserve">User Acceptance Testing will be the performed by end-users, as they are the target audience for the game. </w:t>
       </w:r>
     </w:p>
     <w:p>
@@ -911,7 +1041,18 @@
         <w:ind w:left="720"/>
       </w:pPr>
       <w:r>
+        <w:rPr>
+          <w:highlight w:val="cyan"/>
+        </w:rPr>
         <w:t>Describe how the User Acceptance testing will be conducted, including a description of tests to be carried out Who will write the test scripts for the testing, what would be sequence of events of User Acceptance Testing, and how will the testing activity take place?</w:t>
+      </w:r>
+    </w:p>
+    <w:p>
+      <w:pPr>
+        <w:ind w:left="720"/>
+      </w:pPr>
+      <w:r>
+        <w:t>The project will be sent through User Acceptance testing. First UAT testers will analyse the requirements, so they know what to look out for. Next UAT plan will be developed for UAT testers to follow. Preparation of Test data is next. Should use live data, it will all be secured. Run test cases and report bugs if any. Once UAT testing is complete, UAT testers need to send an email to confirm if the game is ready for production.</w:t>
       </w:r>
     </w:p>
     <w:p>
@@ -951,7 +1092,7 @@
         <w:rPr>
           <w:highlight w:val="yellow"/>
         </w:rPr>
-        <w:t>Regression testing is the selective retesting of a system or component to verify that modifications have not caused unintended effects and that the system or component still works as specified in the requirements.</w:t>
+        <w:t>Regression testing is the selective retesting of a system or component to verify that modifications have not caused unintended effects and that the system or component still works as specified in the requirements. Automation is used for regression testing because the modules should still all work the same as before. Automated rerunning to see if everything still works as expected.</w:t>
       </w:r>
       <w:r>
         <w:t xml:space="preserve"> </w:t>
@@ -970,8 +1111,29 @@
         <w:ind w:firstLine="720"/>
       </w:pPr>
       <w:r>
+        <w:t>Software quality assurance team will take care of the Automated Regression Testing</w:t>
+      </w:r>
+    </w:p>
+    <w:p>
+      <w:pPr>
+        <w:ind w:firstLine="720"/>
+      </w:pPr>
+      <w:r>
         <w:t>Methodology:</w:t>
       </w:r>
+    </w:p>
+    <w:p>
+      <w:pPr>
+        <w:ind w:left="720"/>
+      </w:pPr>
+      <w:r>
+        <w:t>Regression testing will be conducted by the SQA Team through automation, as it is tedious and repetitive task. Tests will retest all functionalities of the game to ensure nothing has broken due to an improvement to the code base.</w:t>
+      </w:r>
+    </w:p>
+    <w:p>
+      <w:pPr>
+        <w:ind w:firstLine="720"/>
+      </w:pPr>
     </w:p>
     <w:p>
       <w:pPr>
@@ -1067,7 +1229,7 @@
         <w:pStyle w:val="ListParagraph"/>
         <w:numPr>
           <w:ilvl w:val="0"/>
-          <w:numId w:val="4"/>
+          <w:numId w:val="12"/>
         </w:numPr>
       </w:pPr>
       <w:r>
@@ -1079,7 +1241,7 @@
         <w:pStyle w:val="ListParagraph"/>
         <w:numPr>
           <w:ilvl w:val="0"/>
-          <w:numId w:val="4"/>
+          <w:numId w:val="12"/>
         </w:numPr>
       </w:pPr>
       <w:r>
@@ -1091,7 +1253,7 @@
         <w:pStyle w:val="ListParagraph"/>
         <w:numPr>
           <w:ilvl w:val="0"/>
-          <w:numId w:val="4"/>
+          <w:numId w:val="12"/>
         </w:numPr>
       </w:pPr>
       <w:r>
@@ -1103,7 +1265,7 @@
         <w:pStyle w:val="ListParagraph"/>
         <w:numPr>
           <w:ilvl w:val="0"/>
-          <w:numId w:val="4"/>
+          <w:numId w:val="12"/>
         </w:numPr>
       </w:pPr>
       <w:r>
@@ -1128,6 +1290,7 @@
         <w:t>List the Automation tools you are going to use. List also the Bug tracking tool here.</w:t>
       </w:r>
     </w:p>
+    <w:p/>
     <w:sectPr>
       <w:pgSz w:w="11906" w:h="16838"/>
       <w:pgMar w:top="1440" w:right="1440" w:bottom="1440" w:left="1440" w:header="708" w:footer="708" w:gutter="0"/>
@@ -1141,6 +1304,119 @@
 <file path=word/numbering.xml><?xml version="1.0" encoding="utf-8"?>
 <w:numbering xmlns:wpc="http://schemas.microsoft.com/office/word/2010/wordprocessingCanvas" xmlns:cx="http://schemas.microsoft.com/office/drawing/2014/chartex" xmlns:cx1="http://schemas.microsoft.com/office/drawing/2015/9/8/chartex" xmlns:cx2="http://schemas.microsoft.com/office/drawing/2015/10/21/chartex" xmlns:cx3="http://schemas.microsoft.com/office/drawing/2016/5/9/chartex" xmlns:cx4="http://schemas.microsoft.com/office/drawing/2016/5/10/chartex" xmlns:cx5="http://schemas.microsoft.com/office/drawing/2016/5/11/chartex" xmlns:cx6="http://schemas.microsoft.com/office/drawing/2016/5/12/chartex" xmlns:cx7="http://schemas.microsoft.com/office/drawing/2016/5/13/chartex" xmlns:cx8="http://schemas.microsoft.com/office/drawing/2016/5/14/chartex" xmlns:mc="http://schemas.openxmlformats.org/markup-compatibility/2006" xmlns:aink="http://schemas.microsoft.com/office/drawing/2016/ink" xmlns:am3d="http://schemas.microsoft.com/office/drawing/2017/model3d" xmlns:o="urn:schemas-microsoft-com:office:office" xmlns:r="http://schemas.openxmlformats.org/officeDocument/2006/relationships" xmlns:m="http://schemas.openxmlformats.org/officeDocument/2006/math" xmlns:v="urn:schemas-microsoft-com:vml" xmlns:wp14="http://schemas.microsoft.com/office/word/2010/wordprocessingDrawing" xmlns:wp="http://schemas.openxmlformats.org/drawingml/2006/wordprocessingDrawing" xmlns:w10="urn:schemas-microsoft-com:office:word" xmlns:w="http://schemas.openxmlformats.org/wordprocessingml/2006/main" xmlns:w14="http://schemas.microsoft.com/office/word/2010/wordml" xmlns:w15="http://schemas.microsoft.com/office/word/2012/wordml" xmlns:w16cex="http://schemas.microsoft.com/office/word/2018/wordml/cex" xmlns:w16cid="http://schemas.microsoft.com/office/word/2016/wordml/cid" xmlns:w16="http://schemas.microsoft.com/office/word/2018/wordml" xmlns:w16se="http://schemas.microsoft.com/office/word/2015/wordml/symex" xmlns:wpg="http://schemas.microsoft.com/office/word/2010/wordprocessingGroup" xmlns:wpi="http://schemas.microsoft.com/office/word/2010/wordprocessingInk" xmlns:wne="http://schemas.microsoft.com/office/word/2006/wordml" xmlns:wps="http://schemas.microsoft.com/office/word/2010/wordprocessingShape" mc:Ignorable="w14 w15 w16se w16cid w16 w16cex wp14">
   <w:abstractNum w:abstractNumId="0" w15:restartNumberingAfterBreak="0">
+    <w:nsid w:val="20A05B94"/>
+    <w:multiLevelType w:val="hybridMultilevel"/>
+    <w:tmpl w:val="F148DA0C"/>
+    <w:lvl w:ilvl="0" w:tplc="18090001">
+      <w:start w:val="1"/>
+      <w:numFmt w:val="bullet"/>
+      <w:lvlText w:val=""/>
+      <w:lvlJc w:val="left"/>
+      <w:pPr>
+        <w:ind w:left="1440" w:hanging="360"/>
+      </w:pPr>
+      <w:rPr>
+        <w:rFonts w:ascii="Symbol" w:hAnsi="Symbol" w:hint="default"/>
+      </w:rPr>
+    </w:lvl>
+    <w:lvl w:ilvl="1" w:tplc="18090003">
+      <w:start w:val="1"/>
+      <w:numFmt w:val="bullet"/>
+      <w:lvlText w:val="o"/>
+      <w:lvlJc w:val="left"/>
+      <w:pPr>
+        <w:ind w:left="2160" w:hanging="360"/>
+      </w:pPr>
+      <w:rPr>
+        <w:rFonts w:ascii="Courier New" w:hAnsi="Courier New" w:cs="Courier New" w:hint="default"/>
+      </w:rPr>
+    </w:lvl>
+    <w:lvl w:ilvl="2" w:tplc="18090005">
+      <w:start w:val="1"/>
+      <w:numFmt w:val="bullet"/>
+      <w:lvlText w:val=""/>
+      <w:lvlJc w:val="left"/>
+      <w:pPr>
+        <w:ind w:left="2880" w:hanging="360"/>
+      </w:pPr>
+      <w:rPr>
+        <w:rFonts w:ascii="Wingdings" w:hAnsi="Wingdings" w:hint="default"/>
+      </w:rPr>
+    </w:lvl>
+    <w:lvl w:ilvl="3" w:tplc="18090001">
+      <w:start w:val="1"/>
+      <w:numFmt w:val="bullet"/>
+      <w:lvlText w:val=""/>
+      <w:lvlJc w:val="left"/>
+      <w:pPr>
+        <w:ind w:left="3600" w:hanging="360"/>
+      </w:pPr>
+      <w:rPr>
+        <w:rFonts w:ascii="Symbol" w:hAnsi="Symbol" w:hint="default"/>
+      </w:rPr>
+    </w:lvl>
+    <w:lvl w:ilvl="4" w:tplc="18090003">
+      <w:start w:val="1"/>
+      <w:numFmt w:val="bullet"/>
+      <w:lvlText w:val="o"/>
+      <w:lvlJc w:val="left"/>
+      <w:pPr>
+        <w:ind w:left="4320" w:hanging="360"/>
+      </w:pPr>
+      <w:rPr>
+        <w:rFonts w:ascii="Courier New" w:hAnsi="Courier New" w:cs="Courier New" w:hint="default"/>
+      </w:rPr>
+    </w:lvl>
+    <w:lvl w:ilvl="5" w:tplc="18090005">
+      <w:start w:val="1"/>
+      <w:numFmt w:val="bullet"/>
+      <w:lvlText w:val=""/>
+      <w:lvlJc w:val="left"/>
+      <w:pPr>
+        <w:ind w:left="5040" w:hanging="360"/>
+      </w:pPr>
+      <w:rPr>
+        <w:rFonts w:ascii="Wingdings" w:hAnsi="Wingdings" w:hint="default"/>
+      </w:rPr>
+    </w:lvl>
+    <w:lvl w:ilvl="6" w:tplc="18090001">
+      <w:start w:val="1"/>
+      <w:numFmt w:val="bullet"/>
+      <w:lvlText w:val=""/>
+      <w:lvlJc w:val="left"/>
+      <w:pPr>
+        <w:ind w:left="5760" w:hanging="360"/>
+      </w:pPr>
+      <w:rPr>
+        <w:rFonts w:ascii="Symbol" w:hAnsi="Symbol" w:hint="default"/>
+      </w:rPr>
+    </w:lvl>
+    <w:lvl w:ilvl="7" w:tplc="18090003">
+      <w:start w:val="1"/>
+      <w:numFmt w:val="bullet"/>
+      <w:lvlText w:val="o"/>
+      <w:lvlJc w:val="left"/>
+      <w:pPr>
+        <w:ind w:left="6480" w:hanging="360"/>
+      </w:pPr>
+      <w:rPr>
+        <w:rFonts w:ascii="Courier New" w:hAnsi="Courier New" w:cs="Courier New" w:hint="default"/>
+      </w:rPr>
+    </w:lvl>
+    <w:lvl w:ilvl="8" w:tplc="18090005">
+      <w:start w:val="1"/>
+      <w:numFmt w:val="bullet"/>
+      <w:lvlText w:val=""/>
+      <w:lvlJc w:val="left"/>
+      <w:pPr>
+        <w:ind w:left="7200" w:hanging="360"/>
+      </w:pPr>
+      <w:rPr>
+        <w:rFonts w:ascii="Wingdings" w:hAnsi="Wingdings" w:hint="default"/>
+      </w:rPr>
+    </w:lvl>
+  </w:abstractNum>
+  <w:abstractNum w:abstractNumId="1" w15:restartNumberingAfterBreak="0">
     <w:nsid w:val="25DF21C1"/>
     <w:multiLevelType w:val="multilevel"/>
     <w:tmpl w:val="91D083D4"/>
@@ -1253,7 +1529,7 @@
       </w:rPr>
     </w:lvl>
   </w:abstractNum>
-  <w:abstractNum w:abstractNumId="1" w15:restartNumberingAfterBreak="0">
+  <w:abstractNum w:abstractNumId="2" w15:restartNumberingAfterBreak="0">
     <w:nsid w:val="2C7A07DE"/>
     <w:multiLevelType w:val="hybridMultilevel"/>
     <w:tmpl w:val="08E816FC"/>
@@ -1366,7 +1642,7 @@
       </w:rPr>
     </w:lvl>
   </w:abstractNum>
-  <w:abstractNum w:abstractNumId="2" w15:restartNumberingAfterBreak="0">
+  <w:abstractNum w:abstractNumId="3" w15:restartNumberingAfterBreak="0">
     <w:nsid w:val="337E2A69"/>
     <w:multiLevelType w:val="multilevel"/>
     <w:tmpl w:val="67EE9A52"/>
@@ -1478,7 +1754,7 @@
       </w:rPr>
     </w:lvl>
   </w:abstractNum>
-  <w:abstractNum w:abstractNumId="3" w15:restartNumberingAfterBreak="0">
+  <w:abstractNum w:abstractNumId="4" w15:restartNumberingAfterBreak="0">
     <w:nsid w:val="45B31EB9"/>
     <w:multiLevelType w:val="hybridMultilevel"/>
     <w:tmpl w:val="37FAC854"/>
@@ -1590,7 +1866,119 @@
       </w:rPr>
     </w:lvl>
   </w:abstractNum>
-  <w:abstractNum w:abstractNumId="4" w15:restartNumberingAfterBreak="0">
+  <w:abstractNum w:abstractNumId="5" w15:restartNumberingAfterBreak="0">
+    <w:nsid w:val="4AEC717C"/>
+    <w:multiLevelType w:val="hybridMultilevel"/>
+    <w:tmpl w:val="9BC084D8"/>
+    <w:lvl w:ilvl="0" w:tplc="D038A990">
+      <w:numFmt w:val="bullet"/>
+      <w:lvlText w:val="-"/>
+      <w:lvlJc w:val="left"/>
+      <w:pPr>
+        <w:ind w:left="1800" w:hanging="360"/>
+      </w:pPr>
+      <w:rPr>
+        <w:rFonts w:ascii="Calibri" w:eastAsiaTheme="minorHAnsi" w:hAnsi="Calibri" w:cs="Calibri" w:hint="default"/>
+      </w:rPr>
+    </w:lvl>
+    <w:lvl w:ilvl="1" w:tplc="18090003">
+      <w:start w:val="1"/>
+      <w:numFmt w:val="bullet"/>
+      <w:lvlText w:val="o"/>
+      <w:lvlJc w:val="left"/>
+      <w:pPr>
+        <w:ind w:left="2520" w:hanging="360"/>
+      </w:pPr>
+      <w:rPr>
+        <w:rFonts w:ascii="Courier New" w:hAnsi="Courier New" w:cs="Courier New" w:hint="default"/>
+      </w:rPr>
+    </w:lvl>
+    <w:lvl w:ilvl="2" w:tplc="18090005">
+      <w:start w:val="1"/>
+      <w:numFmt w:val="bullet"/>
+      <w:lvlText w:val=""/>
+      <w:lvlJc w:val="left"/>
+      <w:pPr>
+        <w:ind w:left="3240" w:hanging="360"/>
+      </w:pPr>
+      <w:rPr>
+        <w:rFonts w:ascii="Wingdings" w:hAnsi="Wingdings" w:hint="default"/>
+      </w:rPr>
+    </w:lvl>
+    <w:lvl w:ilvl="3" w:tplc="18090001">
+      <w:start w:val="1"/>
+      <w:numFmt w:val="bullet"/>
+      <w:lvlText w:val=""/>
+      <w:lvlJc w:val="left"/>
+      <w:pPr>
+        <w:ind w:left="3960" w:hanging="360"/>
+      </w:pPr>
+      <w:rPr>
+        <w:rFonts w:ascii="Symbol" w:hAnsi="Symbol" w:hint="default"/>
+      </w:rPr>
+    </w:lvl>
+    <w:lvl w:ilvl="4" w:tplc="18090003">
+      <w:start w:val="1"/>
+      <w:numFmt w:val="bullet"/>
+      <w:lvlText w:val="o"/>
+      <w:lvlJc w:val="left"/>
+      <w:pPr>
+        <w:ind w:left="4680" w:hanging="360"/>
+      </w:pPr>
+      <w:rPr>
+        <w:rFonts w:ascii="Courier New" w:hAnsi="Courier New" w:cs="Courier New" w:hint="default"/>
+      </w:rPr>
+    </w:lvl>
+    <w:lvl w:ilvl="5" w:tplc="18090005">
+      <w:start w:val="1"/>
+      <w:numFmt w:val="bullet"/>
+      <w:lvlText w:val=""/>
+      <w:lvlJc w:val="left"/>
+      <w:pPr>
+        <w:ind w:left="5400" w:hanging="360"/>
+      </w:pPr>
+      <w:rPr>
+        <w:rFonts w:ascii="Wingdings" w:hAnsi="Wingdings" w:hint="default"/>
+      </w:rPr>
+    </w:lvl>
+    <w:lvl w:ilvl="6" w:tplc="18090001">
+      <w:start w:val="1"/>
+      <w:numFmt w:val="bullet"/>
+      <w:lvlText w:val=""/>
+      <w:lvlJc w:val="left"/>
+      <w:pPr>
+        <w:ind w:left="6120" w:hanging="360"/>
+      </w:pPr>
+      <w:rPr>
+        <w:rFonts w:ascii="Symbol" w:hAnsi="Symbol" w:hint="default"/>
+      </w:rPr>
+    </w:lvl>
+    <w:lvl w:ilvl="7" w:tplc="18090003">
+      <w:start w:val="1"/>
+      <w:numFmt w:val="bullet"/>
+      <w:lvlText w:val="o"/>
+      <w:lvlJc w:val="left"/>
+      <w:pPr>
+        <w:ind w:left="6840" w:hanging="360"/>
+      </w:pPr>
+      <w:rPr>
+        <w:rFonts w:ascii="Courier New" w:hAnsi="Courier New" w:cs="Courier New" w:hint="default"/>
+      </w:rPr>
+    </w:lvl>
+    <w:lvl w:ilvl="8" w:tplc="18090005">
+      <w:start w:val="1"/>
+      <w:numFmt w:val="bullet"/>
+      <w:lvlText w:val=""/>
+      <w:lvlJc w:val="left"/>
+      <w:pPr>
+        <w:ind w:left="7560" w:hanging="360"/>
+      </w:pPr>
+      <w:rPr>
+        <w:rFonts w:ascii="Wingdings" w:hAnsi="Wingdings" w:hint="default"/>
+      </w:rPr>
+    </w:lvl>
+  </w:abstractNum>
+  <w:abstractNum w:abstractNumId="6" w15:restartNumberingAfterBreak="0">
     <w:nsid w:val="693C74AC"/>
     <w:multiLevelType w:val="multilevel"/>
     <w:tmpl w:val="67EE9A52"/>
@@ -1702,7 +2090,7 @@
       </w:rPr>
     </w:lvl>
   </w:abstractNum>
-  <w:abstractNum w:abstractNumId="5" w15:restartNumberingAfterBreak="0">
+  <w:abstractNum w:abstractNumId="7" w15:restartNumberingAfterBreak="0">
     <w:nsid w:val="752D0D4D"/>
     <w:multiLevelType w:val="hybridMultilevel"/>
     <w:tmpl w:val="E71A4F64"/>
@@ -1816,22 +2204,128 @@
     </w:lvl>
   </w:abstractNum>
   <w:num w:numId="1">
-    <w:abstractNumId w:val="0"/>
+    <w:abstractNumId w:val="1"/>
   </w:num>
   <w:num w:numId="2">
+    <w:abstractNumId w:val="4"/>
+  </w:num>
+  <w:num w:numId="3">
     <w:abstractNumId w:val="3"/>
   </w:num>
-  <w:num w:numId="3">
+  <w:num w:numId="4">
+    <w:abstractNumId w:val="6"/>
+  </w:num>
+  <w:num w:numId="5">
     <w:abstractNumId w:val="2"/>
   </w:num>
-  <w:num w:numId="4">
-    <w:abstractNumId w:val="4"/>
+  <w:num w:numId="6">
+    <w:abstractNumId w:val="7"/>
   </w:num>
-  <w:num w:numId="5">
+  <w:num w:numId="7">
     <w:abstractNumId w:val="1"/>
+    <w:lvlOverride w:ilvl="0">
+      <w:startOverride w:val="1"/>
+    </w:lvlOverride>
+    <w:lvlOverride w:ilvl="1">
+      <w:startOverride w:val="1"/>
+    </w:lvlOverride>
+    <w:lvlOverride w:ilvl="2">
+      <w:startOverride w:val="1"/>
+    </w:lvlOverride>
+    <w:lvlOverride w:ilvl="3">
+      <w:startOverride w:val="1"/>
+    </w:lvlOverride>
+    <w:lvlOverride w:ilvl="4">
+      <w:startOverride w:val="1"/>
+    </w:lvlOverride>
+    <w:lvlOverride w:ilvl="5">
+      <w:startOverride w:val="1"/>
+    </w:lvlOverride>
+    <w:lvlOverride w:ilvl="6">
+      <w:startOverride w:val="1"/>
+    </w:lvlOverride>
+    <w:lvlOverride w:ilvl="7">
+      <w:startOverride w:val="1"/>
+    </w:lvlOverride>
+    <w:lvlOverride w:ilvl="8">
+      <w:startOverride w:val="1"/>
+    </w:lvlOverride>
   </w:num>
-  <w:num w:numId="6">
+  <w:num w:numId="8">
+    <w:abstractNumId w:val="2"/>
+    <w:lvlOverride w:ilvl="0"/>
+    <w:lvlOverride w:ilvl="1"/>
+    <w:lvlOverride w:ilvl="2"/>
+    <w:lvlOverride w:ilvl="3"/>
+    <w:lvlOverride w:ilvl="4"/>
+    <w:lvlOverride w:ilvl="5"/>
+    <w:lvlOverride w:ilvl="6"/>
+    <w:lvlOverride w:ilvl="7"/>
+    <w:lvlOverride w:ilvl="8"/>
+  </w:num>
+  <w:num w:numId="9">
+    <w:abstractNumId w:val="7"/>
+    <w:lvlOverride w:ilvl="0"/>
+    <w:lvlOverride w:ilvl="1"/>
+    <w:lvlOverride w:ilvl="2"/>
+    <w:lvlOverride w:ilvl="3"/>
+    <w:lvlOverride w:ilvl="4"/>
+    <w:lvlOverride w:ilvl="5"/>
+    <w:lvlOverride w:ilvl="6"/>
+    <w:lvlOverride w:ilvl="7"/>
+    <w:lvlOverride w:ilvl="8"/>
+  </w:num>
+  <w:num w:numId="10">
+    <w:abstractNumId w:val="0"/>
+    <w:lvlOverride w:ilvl="0"/>
+    <w:lvlOverride w:ilvl="1"/>
+    <w:lvlOverride w:ilvl="2"/>
+    <w:lvlOverride w:ilvl="3"/>
+    <w:lvlOverride w:ilvl="4"/>
+    <w:lvlOverride w:ilvl="5"/>
+    <w:lvlOverride w:ilvl="6"/>
+    <w:lvlOverride w:ilvl="7"/>
+    <w:lvlOverride w:ilvl="8"/>
+  </w:num>
+  <w:num w:numId="11">
     <w:abstractNumId w:val="5"/>
+    <w:lvlOverride w:ilvl="0"/>
+    <w:lvlOverride w:ilvl="1"/>
+    <w:lvlOverride w:ilvl="2"/>
+    <w:lvlOverride w:ilvl="3"/>
+    <w:lvlOverride w:ilvl="4"/>
+    <w:lvlOverride w:ilvl="5"/>
+    <w:lvlOverride w:ilvl="6"/>
+    <w:lvlOverride w:ilvl="7"/>
+    <w:lvlOverride w:ilvl="8"/>
+  </w:num>
+  <w:num w:numId="12">
+    <w:abstractNumId w:val="6"/>
+    <w:lvlOverride w:ilvl="0"/>
+    <w:lvlOverride w:ilvl="1">
+      <w:startOverride w:val="1"/>
+    </w:lvlOverride>
+    <w:lvlOverride w:ilvl="2">
+      <w:startOverride w:val="1"/>
+    </w:lvlOverride>
+    <w:lvlOverride w:ilvl="3">
+      <w:startOverride w:val="1"/>
+    </w:lvlOverride>
+    <w:lvlOverride w:ilvl="4">
+      <w:startOverride w:val="1"/>
+    </w:lvlOverride>
+    <w:lvlOverride w:ilvl="5">
+      <w:startOverride w:val="1"/>
+    </w:lvlOverride>
+    <w:lvlOverride w:ilvl="6">
+      <w:startOverride w:val="1"/>
+    </w:lvlOverride>
+    <w:lvlOverride w:ilvl="7">
+      <w:startOverride w:val="1"/>
+    </w:lvlOverride>
+    <w:lvlOverride w:ilvl="8">
+      <w:startOverride w:val="1"/>
+    </w:lvlOverride>
   </w:num>
 </w:numbering>
 </file>
@@ -2234,6 +2728,10 @@
   <w:style w:type="paragraph" w:default="1" w:styleId="Normal">
     <w:name w:val="Normal"/>
     <w:qFormat/>
+    <w:rsid w:val="00D63029"/>
+    <w:pPr>
+      <w:spacing w:line="256" w:lineRule="auto"/>
+    </w:pPr>
   </w:style>
   <w:style w:type="paragraph" w:styleId="Heading1">
     <w:name w:val="heading 1"/>

</xml_diff>

<commit_message>
section 4 finishing up. Bits still to do
</commit_message>
<xml_diff>
--- a/TestPlan.docx
+++ b/TestPlan.docx
@@ -77,7 +77,7 @@
         <w:rPr>
           <w:highlight w:val="yellow"/>
         </w:rPr>
-        <w:t>//////////////</w:t>
+        <w:t>//////////</w:t>
       </w:r>
     </w:p>
     <w:p>
@@ -2253,51 +2253,15 @@
   </w:num>
   <w:num w:numId="8">
     <w:abstractNumId w:val="2"/>
-    <w:lvlOverride w:ilvl="0"/>
-    <w:lvlOverride w:ilvl="1"/>
-    <w:lvlOverride w:ilvl="2"/>
-    <w:lvlOverride w:ilvl="3"/>
-    <w:lvlOverride w:ilvl="4"/>
-    <w:lvlOverride w:ilvl="5"/>
-    <w:lvlOverride w:ilvl="6"/>
-    <w:lvlOverride w:ilvl="7"/>
-    <w:lvlOverride w:ilvl="8"/>
   </w:num>
   <w:num w:numId="9">
     <w:abstractNumId w:val="7"/>
-    <w:lvlOverride w:ilvl="0"/>
-    <w:lvlOverride w:ilvl="1"/>
-    <w:lvlOverride w:ilvl="2"/>
-    <w:lvlOverride w:ilvl="3"/>
-    <w:lvlOverride w:ilvl="4"/>
-    <w:lvlOverride w:ilvl="5"/>
-    <w:lvlOverride w:ilvl="6"/>
-    <w:lvlOverride w:ilvl="7"/>
-    <w:lvlOverride w:ilvl="8"/>
   </w:num>
   <w:num w:numId="10">
     <w:abstractNumId w:val="0"/>
-    <w:lvlOverride w:ilvl="0"/>
-    <w:lvlOverride w:ilvl="1"/>
-    <w:lvlOverride w:ilvl="2"/>
-    <w:lvlOverride w:ilvl="3"/>
-    <w:lvlOverride w:ilvl="4"/>
-    <w:lvlOverride w:ilvl="5"/>
-    <w:lvlOverride w:ilvl="6"/>
-    <w:lvlOverride w:ilvl="7"/>
-    <w:lvlOverride w:ilvl="8"/>
   </w:num>
   <w:num w:numId="11">
     <w:abstractNumId w:val="5"/>
-    <w:lvlOverride w:ilvl="0"/>
-    <w:lvlOverride w:ilvl="1"/>
-    <w:lvlOverride w:ilvl="2"/>
-    <w:lvlOverride w:ilvl="3"/>
-    <w:lvlOverride w:ilvl="4"/>
-    <w:lvlOverride w:ilvl="5"/>
-    <w:lvlOverride w:ilvl="6"/>
-    <w:lvlOverride w:ilvl="7"/>
-    <w:lvlOverride w:ilvl="8"/>
   </w:num>
   <w:num w:numId="12">
     <w:abstractNumId w:val="6"/>

</xml_diff>

<commit_message>
added up to features that will be tested/not tested
</commit_message>
<xml_diff>
--- a/TestPlan.docx
+++ b/TestPlan.docx
@@ -58,8 +58,13 @@
         <w:pStyle w:val="ListParagraph"/>
         <w:ind w:left="360"/>
       </w:pPr>
-      <w:r>
-        <w:t>A brief summary of the product being tested. Outline all the functions at a high level.</w:t>
+      <w:proofErr w:type="gramStart"/>
+      <w:r>
+        <w:t>A brief summary</w:t>
+      </w:r>
+      <w:proofErr w:type="gramEnd"/>
+      <w:r>
+        <w:t xml:space="preserve"> of the product being tested. Outline all the functions at a high level.</w:t>
       </w:r>
     </w:p>
     <w:p>
@@ -100,7 +105,15 @@
       </w:r>
       <w:r>
         <w:br/>
-        <w:t>Describe the objectives supported by the Master Test Plan, eg., defining tasks and responsibilities, vehicle for communication, document to be used as a service level agreement, etc.</w:t>
+        <w:t xml:space="preserve">Describe the objectives supported by the Master Test Plan, </w:t>
+      </w:r>
+      <w:proofErr w:type="spellStart"/>
+      <w:r>
+        <w:t>eg.</w:t>
+      </w:r>
+      <w:proofErr w:type="spellEnd"/>
+      <w:r>
+        <w:t>, defining tasks and responsibilities, vehicle for communication, document to be used as a service level agreement, etc.</w:t>
       </w:r>
     </w:p>
     <w:p>
@@ -126,7 +139,15 @@
         </w:rPr>
       </w:pPr>
       <w:r>
-        <w:t>The tests will help identify, fix and retest all issues with the code to ensure that this game meets the game requirements and design document</w:t>
+        <w:t xml:space="preserve">The tests will help identify, </w:t>
+      </w:r>
+      <w:proofErr w:type="gramStart"/>
+      <w:r>
+        <w:t>fix</w:t>
+      </w:r>
+      <w:proofErr w:type="gramEnd"/>
+      <w:r>
+        <w:t xml:space="preserve"> and retest all issues with the code to ensure that this game meets the game requirements and design document</w:t>
       </w:r>
       <w:r>
         <w:rPr>
@@ -156,7 +177,25 @@
           <w:color w:val="000000"/>
           <w:shd w:val="clear" w:color="auto" w:fill="FFFFFF"/>
         </w:rPr>
-        <w:t>If we encounter a defect, we will log it, take a screenshot and explain the defect before adding it to the manual where all the defects will be stored. This will be given to the software development team.</w:t>
+        <w:t xml:space="preserve">If we encounter a defect, we will log it, take a </w:t>
+      </w:r>
+      <w:proofErr w:type="gramStart"/>
+      <w:r>
+        <w:rPr>
+          <w:rFonts w:cstheme="minorHAnsi"/>
+          <w:color w:val="000000"/>
+          <w:shd w:val="clear" w:color="auto" w:fill="FFFFFF"/>
+        </w:rPr>
+        <w:t>screenshot</w:t>
+      </w:r>
+      <w:proofErr w:type="gramEnd"/>
+      <w:r>
+        <w:rPr>
+          <w:rFonts w:cstheme="minorHAnsi"/>
+          <w:color w:val="000000"/>
+          <w:shd w:val="clear" w:color="auto" w:fill="FFFFFF"/>
+        </w:rPr>
+        <w:t xml:space="preserve"> and explain the defect before adding it to the manual where all the defects will be stored. This will be given to the software development team.</w:t>
       </w:r>
     </w:p>
     <w:p>
@@ -529,7 +568,15 @@
         <w:ind w:left="720"/>
       </w:pPr>
       <w:r>
-        <w:t xml:space="preserve">Unit Tests will be preformed on every new method added to the project to ensure it is working as intended. The test will consist of an expected answer to be compared to actual answer and Boolean will let us know if it passes or fails the test. The Unit Testing will be done by the development team, specifically the developer who created the new method that was added to the project. The method should only be added to the version control, along with the test, if it passes its Unit Test. </w:t>
+        <w:t xml:space="preserve">Unit Tests will be </w:t>
+      </w:r>
+      <w:proofErr w:type="spellStart"/>
+      <w:r>
+        <w:t>preformed</w:t>
+      </w:r>
+      <w:proofErr w:type="spellEnd"/>
+      <w:r>
+        <w:t xml:space="preserve"> on every new method added to the project to ensure it is working as intended. The test will consist of an expected answer to be compared to actual answer and Boolean will let us know if it passes or fails the test. The Unit Testing will be done by the development team, specifically the developer who created the new method that was added to the project. The method should only be added to the version control, along with the test, if it passes its Unit Test. </w:t>
       </w:r>
     </w:p>
     <w:p>
@@ -596,7 +643,15 @@
         <w:ind w:left="720"/>
       </w:pPr>
       <w:r>
-        <w:t>System and Integration testing will be done by both the development team and testing team. The development team will do it first before the project is sent over to the testing team to test it again. This is to ensure less risk of bugs getting through the testing phase and also to send something worth testing to the testing team.</w:t>
+        <w:t xml:space="preserve">System and Integration testing will be done by both the development team and testing team. The development team will do it first before the project is sent over to the testing team to test it again. This is to ensure less risk of bugs getting through the testing phase </w:t>
+      </w:r>
+      <w:proofErr w:type="gramStart"/>
+      <w:r>
+        <w:t>and also</w:t>
+      </w:r>
+      <w:proofErr w:type="gramEnd"/>
+      <w:r>
+        <w:t xml:space="preserve"> to send something worth testing to the testing team.</w:t>
       </w:r>
     </w:p>
     <w:p>
@@ -1151,19 +1206,34 @@
       </w:r>
     </w:p>
     <w:p>
+      <w:pPr>
+        <w:rPr>
+          <w:highlight w:val="cyan"/>
+        </w:rPr>
+      </w:pPr>
       <w:r>
         <w:t xml:space="preserve">5.0 Test Schedule </w:t>
       </w:r>
       <w:r>
         <w:br/>
+      </w:r>
+      <w:r>
+        <w:rPr>
+          <w:highlight w:val="cyan"/>
+        </w:rPr>
         <w:t>Include test milestones identified in the Software Project Schedule as well as all item transmittal events.</w:t>
       </w:r>
     </w:p>
     <w:p>
       <w:r>
+        <w:rPr>
+          <w:highlight w:val="cyan"/>
+        </w:rPr>
         <w:t>Define any additional test milestones needed. Estimate the time required to do each testing task. Specify the schedule for each testing task and test milestone. For each testing resource (that is, facilities, tools, and staff), specify its periods of use.</w:t>
       </w:r>
     </w:p>
+    <w:p/>
+    <w:p/>
     <w:p>
       <w:r>
         <w:t xml:space="preserve">6.0 Control Procedures </w:t>
@@ -1175,9 +1245,220 @@
     </w:p>
     <w:p>
       <w:r>
-        <w:t xml:space="preserve">Document the procedures to follow when an incident is encountered during the testing process. If a standard form is going to be used, attach a blank copy as an "Appendix" to the Test Plan. In the event you are using an automated incident logging system, write those procedures in this section. </w:t>
-      </w:r>
-    </w:p>
+        <w:rPr>
+          <w:highlight w:val="cyan"/>
+        </w:rPr>
+        <w:t>Document the procedures to follow when an incident is encountered during the testing process. If a standard form is going to be used, attach a blank copy as an "Appendix" to the Test Plan. In the event you are using an automated incident logging system, write those procedures in this section.</w:t>
+      </w:r>
+    </w:p>
+    <w:p>
+      <w:pPr>
+        <w:pStyle w:val="NormalWeb"/>
+        <w:shd w:val="clear" w:color="auto" w:fill="FFFFFF"/>
+        <w:spacing w:before="0" w:beforeAutospacing="0" w:after="336" w:afterAutospacing="0"/>
+        <w:rPr>
+          <w:rFonts w:asciiTheme="minorHAnsi" w:hAnsiTheme="minorHAnsi" w:cstheme="minorHAnsi"/>
+          <w:sz w:val="22"/>
+          <w:szCs w:val="22"/>
+        </w:rPr>
+      </w:pPr>
+      <w:r>
+        <w:rPr>
+          <w:rFonts w:asciiTheme="minorHAnsi" w:hAnsiTheme="minorHAnsi" w:cstheme="minorHAnsi"/>
+          <w:sz w:val="22"/>
+          <w:szCs w:val="22"/>
+        </w:rPr>
+        <w:t>When we identify incidents in the game, it will be logged by the founder of the incident on a word document.</w:t>
+      </w:r>
+    </w:p>
+    <w:p>
+      <w:pPr>
+        <w:pStyle w:val="NormalWeb"/>
+        <w:shd w:val="clear" w:color="auto" w:fill="FFFFFF"/>
+        <w:spacing w:before="0" w:beforeAutospacing="0" w:after="336" w:afterAutospacing="0"/>
+        <w:rPr>
+          <w:rFonts w:asciiTheme="minorHAnsi" w:hAnsiTheme="minorHAnsi" w:cstheme="minorHAnsi"/>
+          <w:color w:val="3A3A3A"/>
+          <w:sz w:val="22"/>
+          <w:szCs w:val="22"/>
+        </w:rPr>
+      </w:pPr>
+      <w:r>
+        <w:rPr>
+          <w:rFonts w:asciiTheme="minorHAnsi" w:hAnsiTheme="minorHAnsi" w:cstheme="minorHAnsi"/>
+          <w:color w:val="3A3A3A"/>
+          <w:sz w:val="22"/>
+          <w:szCs w:val="22"/>
+        </w:rPr>
+        <w:t>Logging an incident simply means recording the following info:</w:t>
+      </w:r>
+    </w:p>
+    <w:p>
+      <w:pPr>
+        <w:numPr>
+          <w:ilvl w:val="0"/>
+          <w:numId w:val="13"/>
+        </w:numPr>
+        <w:shd w:val="clear" w:color="auto" w:fill="FFFFFF"/>
+        <w:spacing w:after="0" w:line="240" w:lineRule="auto"/>
+        <w:rPr>
+          <w:rFonts w:eastAsia="Times New Roman" w:cstheme="minorHAnsi"/>
+          <w:color w:val="3A3A3A"/>
+          <w:lang w:eastAsia="en-IE"/>
+        </w:rPr>
+      </w:pPr>
+      <w:r>
+        <w:rPr>
+          <w:rFonts w:eastAsia="Times New Roman" w:cstheme="minorHAnsi"/>
+          <w:color w:val="3A3A3A"/>
+          <w:lang w:eastAsia="en-IE"/>
+        </w:rPr>
+        <w:t>Exact/Appropriate date and time of occurrence.</w:t>
+      </w:r>
+    </w:p>
+    <w:p>
+      <w:pPr>
+        <w:numPr>
+          <w:ilvl w:val="0"/>
+          <w:numId w:val="13"/>
+        </w:numPr>
+        <w:shd w:val="clear" w:color="auto" w:fill="FFFFFF"/>
+        <w:spacing w:after="0" w:line="240" w:lineRule="auto"/>
+        <w:rPr>
+          <w:rFonts w:eastAsia="Times New Roman" w:cstheme="minorHAnsi"/>
+          <w:color w:val="3A3A3A"/>
+          <w:lang w:eastAsia="en-IE"/>
+        </w:rPr>
+      </w:pPr>
+      <w:r>
+        <w:rPr>
+          <w:rFonts w:eastAsia="Times New Roman" w:cstheme="minorHAnsi"/>
+          <w:color w:val="3A3A3A"/>
+          <w:lang w:eastAsia="en-IE"/>
+        </w:rPr>
+        <w:t>Incident title along with type and brief description</w:t>
+      </w:r>
+    </w:p>
+    <w:p>
+      <w:pPr>
+        <w:numPr>
+          <w:ilvl w:val="0"/>
+          <w:numId w:val="13"/>
+        </w:numPr>
+        <w:shd w:val="clear" w:color="auto" w:fill="FFFFFF"/>
+        <w:spacing w:after="0" w:line="240" w:lineRule="auto"/>
+        <w:rPr>
+          <w:rFonts w:eastAsia="Times New Roman" w:cstheme="minorHAnsi"/>
+          <w:color w:val="3A3A3A"/>
+          <w:lang w:eastAsia="en-IE"/>
+        </w:rPr>
+      </w:pPr>
+      <w:r>
+        <w:rPr>
+          <w:rFonts w:eastAsia="Times New Roman" w:cstheme="minorHAnsi"/>
+          <w:color w:val="3A3A3A"/>
+          <w:lang w:eastAsia="en-IE"/>
+        </w:rPr>
+        <w:t>Name of the person who logged the incident and more detailed description</w:t>
+      </w:r>
+      <w:r>
+        <w:rPr>
+          <w:rFonts w:eastAsia="Times New Roman" w:cstheme="minorHAnsi"/>
+          <w:color w:val="3A3A3A"/>
+          <w:lang w:eastAsia="en-IE"/>
+        </w:rPr>
+        <w:br/>
+        <w:t>with error codes when applicable</w:t>
+      </w:r>
+    </w:p>
+    <w:p>
+      <w:pPr>
+        <w:numPr>
+          <w:ilvl w:val="0"/>
+          <w:numId w:val="13"/>
+        </w:numPr>
+        <w:shd w:val="clear" w:color="auto" w:fill="FFFFFF"/>
+        <w:spacing w:after="0" w:line="240" w:lineRule="auto"/>
+        <w:rPr>
+          <w:rFonts w:eastAsia="Times New Roman" w:cstheme="minorHAnsi"/>
+          <w:color w:val="3A3A3A"/>
+          <w:lang w:eastAsia="en-IE"/>
+        </w:rPr>
+      </w:pPr>
+      <w:r>
+        <w:rPr>
+          <w:rFonts w:eastAsia="Times New Roman" w:cstheme="minorHAnsi"/>
+          <w:color w:val="3A3A3A"/>
+          <w:lang w:eastAsia="en-IE"/>
+        </w:rPr>
+        <w:t>Details of the person assigned to the incident for follow up</w:t>
+      </w:r>
+    </w:p>
+    <w:p>
+      <w:pPr>
+        <w:numPr>
+          <w:ilvl w:val="0"/>
+          <w:numId w:val="13"/>
+        </w:numPr>
+        <w:shd w:val="clear" w:color="auto" w:fill="FFFFFF"/>
+        <w:spacing w:after="0" w:line="240" w:lineRule="auto"/>
+        <w:rPr>
+          <w:rFonts w:eastAsia="Times New Roman" w:cstheme="minorHAnsi"/>
+          <w:color w:val="3A3A3A"/>
+          <w:lang w:eastAsia="en-IE"/>
+        </w:rPr>
+      </w:pPr>
+      <w:r>
+        <w:rPr>
+          <w:rFonts w:eastAsia="Times New Roman" w:cstheme="minorHAnsi"/>
+          <w:color w:val="3A3A3A"/>
+          <w:lang w:eastAsia="en-IE"/>
+        </w:rPr>
+        <w:t>Current Status of the incident</w:t>
+      </w:r>
+    </w:p>
+    <w:p>
+      <w:pPr>
+        <w:numPr>
+          <w:ilvl w:val="0"/>
+          <w:numId w:val="13"/>
+        </w:numPr>
+        <w:shd w:val="clear" w:color="auto" w:fill="FFFFFF"/>
+        <w:spacing w:after="0" w:line="240" w:lineRule="auto"/>
+        <w:rPr>
+          <w:rFonts w:eastAsia="Times New Roman" w:cstheme="minorHAnsi"/>
+          <w:color w:val="3A3A3A"/>
+          <w:lang w:eastAsia="en-IE"/>
+        </w:rPr>
+      </w:pPr>
+      <w:r>
+        <w:rPr>
+          <w:rFonts w:eastAsia="Times New Roman" w:cstheme="minorHAnsi"/>
+          <w:color w:val="3A3A3A"/>
+          <w:lang w:eastAsia="en-IE"/>
+        </w:rPr>
+        <w:t xml:space="preserve">Attachments including technical discussions, </w:t>
+      </w:r>
+      <w:proofErr w:type="gramStart"/>
+      <w:r>
+        <w:rPr>
+          <w:rFonts w:eastAsia="Times New Roman" w:cstheme="minorHAnsi"/>
+          <w:color w:val="3A3A3A"/>
+          <w:lang w:eastAsia="en-IE"/>
+        </w:rPr>
+        <w:t>decisions</w:t>
+      </w:r>
+      <w:proofErr w:type="gramEnd"/>
+      <w:r>
+        <w:rPr>
+          <w:rFonts w:eastAsia="Times New Roman" w:cstheme="minorHAnsi"/>
+          <w:color w:val="3A3A3A"/>
+          <w:lang w:eastAsia="en-IE"/>
+        </w:rPr>
+        <w:t xml:space="preserve"> and approvals</w:t>
+      </w:r>
+    </w:p>
+    <w:p/>
     <w:p>
       <w:r>
         <w:t xml:space="preserve">Change Requests </w:t>
@@ -1185,16 +1466,181 @@
     </w:p>
     <w:p>
       <w:r>
+        <w:rPr>
+          <w:highlight w:val="cyan"/>
+        </w:rPr>
         <w:t>Document the process of modifications to the software. Identify who will sign off on the changes and what would be the criteria for including the changes to the current product. If the changes will affect existing programs, these modules need to be identified.</w:t>
       </w:r>
     </w:p>
     <w:p>
       <w:r>
+        <w:t xml:space="preserve">This will be a document describing the process of modifications to the </w:t>
+      </w:r>
+      <w:r>
+        <w:t xml:space="preserve">testing of the </w:t>
+      </w:r>
+      <w:r>
+        <w:t xml:space="preserve">game.  These steps include : </w:t>
+      </w:r>
+    </w:p>
+    <w:p>
+      <w:pPr>
+        <w:pStyle w:val="ListParagraph"/>
+        <w:numPr>
+          <w:ilvl w:val="0"/>
+          <w:numId w:val="10"/>
+        </w:numPr>
+      </w:pPr>
+      <w:r>
+        <w:t xml:space="preserve">Reason for modification and how it will benefit the </w:t>
+      </w:r>
+      <w:r>
+        <w:t xml:space="preserve">testing of the </w:t>
+      </w:r>
+      <w:r>
+        <w:t>game</w:t>
+      </w:r>
+    </w:p>
+    <w:p>
+      <w:pPr>
+        <w:pStyle w:val="ListParagraph"/>
+        <w:numPr>
+          <w:ilvl w:val="0"/>
+          <w:numId w:val="10"/>
+        </w:numPr>
+      </w:pPr>
+      <w:r>
+        <w:t>How it will be implemented</w:t>
+      </w:r>
+    </w:p>
+    <w:p>
+      <w:pPr>
+        <w:pStyle w:val="ListParagraph"/>
+        <w:numPr>
+          <w:ilvl w:val="0"/>
+          <w:numId w:val="10"/>
+        </w:numPr>
+      </w:pPr>
+      <w:r>
+        <w:t>Name of the proposer of the modification</w:t>
+      </w:r>
+    </w:p>
+    <w:p>
+      <w:pPr>
+        <w:pStyle w:val="ListParagraph"/>
+        <w:numPr>
+          <w:ilvl w:val="0"/>
+          <w:numId w:val="10"/>
+        </w:numPr>
+      </w:pPr>
+      <w:r>
+        <w:t>Signature of the project lead Tester</w:t>
+      </w:r>
+    </w:p>
+    <w:p>
+      <w:r>
         <w:t xml:space="preserve">7.0 Features to Be Tested </w:t>
       </w:r>
       <w:r>
         <w:br/>
+      </w:r>
+      <w:r>
+        <w:rPr>
+          <w:highlight w:val="cyan"/>
+        </w:rPr>
         <w:t>Identify all software features and combinations of software features that will be tested.</w:t>
+      </w:r>
+    </w:p>
+    <w:p>
+      <w:r>
+        <w:t>The software feature that are going to be tested :</w:t>
+      </w:r>
+    </w:p>
+    <w:p>
+      <w:pPr>
+        <w:pStyle w:val="ListParagraph"/>
+        <w:numPr>
+          <w:ilvl w:val="0"/>
+          <w:numId w:val="15"/>
+        </w:numPr>
+      </w:pPr>
+      <w:r>
+        <w:t>Background</w:t>
+      </w:r>
+    </w:p>
+    <w:p>
+      <w:pPr>
+        <w:pStyle w:val="ListParagraph"/>
+        <w:numPr>
+          <w:ilvl w:val="0"/>
+          <w:numId w:val="15"/>
+        </w:numPr>
+      </w:pPr>
+      <w:r>
+        <w:t>Player Character</w:t>
+      </w:r>
+    </w:p>
+    <w:p>
+      <w:pPr>
+        <w:pStyle w:val="ListParagraph"/>
+        <w:numPr>
+          <w:ilvl w:val="0"/>
+          <w:numId w:val="15"/>
+        </w:numPr>
+      </w:pPr>
+      <w:r>
+        <w:t>Enemy Character</w:t>
+      </w:r>
+    </w:p>
+    <w:p>
+      <w:pPr>
+        <w:pStyle w:val="ListParagraph"/>
+        <w:numPr>
+          <w:ilvl w:val="0"/>
+          <w:numId w:val="15"/>
+        </w:numPr>
+      </w:pPr>
+      <w:r>
+        <w:t>Player/Enemy Projectile</w:t>
+      </w:r>
+    </w:p>
+    <w:p>
+      <w:pPr>
+        <w:pStyle w:val="ListParagraph"/>
+        <w:numPr>
+          <w:ilvl w:val="0"/>
+          <w:numId w:val="15"/>
+        </w:numPr>
+      </w:pPr>
+      <w:r>
+        <w:t>Health Pickup</w:t>
+      </w:r>
+    </w:p>
+    <w:p>
+      <w:pPr>
+        <w:pStyle w:val="ListParagraph"/>
+        <w:numPr>
+          <w:ilvl w:val="0"/>
+          <w:numId w:val="15"/>
+        </w:numPr>
+      </w:pPr>
+      <w:r>
+        <w:t>Rock Asset</w:t>
+      </w:r>
+    </w:p>
+    <w:p>
+      <w:pPr>
+        <w:pStyle w:val="ListParagraph"/>
+        <w:numPr>
+          <w:ilvl w:val="0"/>
+          <w:numId w:val="15"/>
+        </w:numPr>
+      </w:pPr>
+      <w:r>
+        <w:t>Menu Logo</w:t>
+      </w:r>
+      <w:r>
+        <w:t xml:space="preserve"> and menus</w:t>
       </w:r>
     </w:p>
     <w:p>
@@ -1208,6 +1654,55 @@
     </w:p>
     <w:p>
       <w:r>
+        <w:t xml:space="preserve">The software features we decided we </w:t>
+      </w:r>
+      <w:proofErr w:type="gramStart"/>
+      <w:r>
+        <w:t>won’t</w:t>
+      </w:r>
+      <w:proofErr w:type="gramEnd"/>
+      <w:r>
+        <w:t xml:space="preserve"> be testing is :</w:t>
+      </w:r>
+    </w:p>
+    <w:p>
+      <w:pPr>
+        <w:pStyle w:val="ListParagraph"/>
+        <w:numPr>
+          <w:ilvl w:val="0"/>
+          <w:numId w:val="15"/>
+        </w:numPr>
+      </w:pPr>
+      <w:r>
+        <w:t>Ground Asset</w:t>
+      </w:r>
+    </w:p>
+    <w:p>
+      <w:pPr>
+        <w:pStyle w:val="ListParagraph"/>
+        <w:numPr>
+          <w:ilvl w:val="0"/>
+          <w:numId w:val="15"/>
+        </w:numPr>
+      </w:pPr>
+      <w:r>
+        <w:t>Platform One Asset</w:t>
+      </w:r>
+    </w:p>
+    <w:p>
+      <w:pPr>
+        <w:pStyle w:val="ListParagraph"/>
+        <w:numPr>
+          <w:ilvl w:val="0"/>
+          <w:numId w:val="15"/>
+        </w:numPr>
+      </w:pPr>
+      <w:r>
+        <w:t>Platform Two Asset</w:t>
+      </w:r>
+    </w:p>
+    <w:p>
+      <w:r>
         <w:t xml:space="preserve">9.0 Resources/Roles &amp; Responsibilities </w:t>
       </w:r>
       <w:r>
@@ -1215,6 +1710,7 @@
         <w:t>Specify the staff members who are involved in the test project and what their roles are going to be (for example, Mary Brown (User) compile Test Cases for Acceptance Testing). Identify groups responsible for managing, designing, preparing, executing, and resolving the test activities as well as related issues. Also identify groups responsible for providing the test environment. These groups may include developers, testers, operations staff, testing services, etc.</w:t>
       </w:r>
     </w:p>
+    <w:p/>
     <w:p>
       <w:r>
         <w:t xml:space="preserve">10.0 Schedules </w:t>
@@ -1306,7 +1802,7 @@
   <w:abstractNum w:abstractNumId="0" w15:restartNumberingAfterBreak="0">
     <w:nsid w:val="20A05B94"/>
     <w:multiLevelType w:val="hybridMultilevel"/>
-    <w:tmpl w:val="F148DA0C"/>
+    <w:tmpl w:val="BE02EAC0"/>
     <w:lvl w:ilvl="0" w:tplc="18090001">
       <w:start w:val="1"/>
       <w:numFmt w:val="bullet"/>
@@ -1530,6 +2026,119 @@
     </w:lvl>
   </w:abstractNum>
   <w:abstractNum w:abstractNumId="2" w15:restartNumberingAfterBreak="0">
+    <w:nsid w:val="2BD43205"/>
+    <w:multiLevelType w:val="multilevel"/>
+    <w:tmpl w:val="6D9C7B32"/>
+    <w:lvl w:ilvl="0">
+      <w:start w:val="1"/>
+      <w:numFmt w:val="decimal"/>
+      <w:lvlText w:val="%1."/>
+      <w:lvlJc w:val="left"/>
+      <w:pPr>
+        <w:tabs>
+          <w:tab w:val="num" w:pos="720"/>
+        </w:tabs>
+        <w:ind w:left="720" w:hanging="360"/>
+      </w:pPr>
+    </w:lvl>
+    <w:lvl w:ilvl="1" w:tentative="1">
+      <w:start w:val="1"/>
+      <w:numFmt w:val="decimal"/>
+      <w:lvlText w:val="%2."/>
+      <w:lvlJc w:val="left"/>
+      <w:pPr>
+        <w:tabs>
+          <w:tab w:val="num" w:pos="1440"/>
+        </w:tabs>
+        <w:ind w:left="1440" w:hanging="360"/>
+      </w:pPr>
+    </w:lvl>
+    <w:lvl w:ilvl="2" w:tentative="1">
+      <w:start w:val="1"/>
+      <w:numFmt w:val="decimal"/>
+      <w:lvlText w:val="%3."/>
+      <w:lvlJc w:val="left"/>
+      <w:pPr>
+        <w:tabs>
+          <w:tab w:val="num" w:pos="2160"/>
+        </w:tabs>
+        <w:ind w:left="2160" w:hanging="360"/>
+      </w:pPr>
+    </w:lvl>
+    <w:lvl w:ilvl="3" w:tentative="1">
+      <w:start w:val="1"/>
+      <w:numFmt w:val="decimal"/>
+      <w:lvlText w:val="%4."/>
+      <w:lvlJc w:val="left"/>
+      <w:pPr>
+        <w:tabs>
+          <w:tab w:val="num" w:pos="2880"/>
+        </w:tabs>
+        <w:ind w:left="2880" w:hanging="360"/>
+      </w:pPr>
+    </w:lvl>
+    <w:lvl w:ilvl="4" w:tentative="1">
+      <w:start w:val="1"/>
+      <w:numFmt w:val="decimal"/>
+      <w:lvlText w:val="%5."/>
+      <w:lvlJc w:val="left"/>
+      <w:pPr>
+        <w:tabs>
+          <w:tab w:val="num" w:pos="3600"/>
+        </w:tabs>
+        <w:ind w:left="3600" w:hanging="360"/>
+      </w:pPr>
+    </w:lvl>
+    <w:lvl w:ilvl="5" w:tentative="1">
+      <w:start w:val="1"/>
+      <w:numFmt w:val="decimal"/>
+      <w:lvlText w:val="%6."/>
+      <w:lvlJc w:val="left"/>
+      <w:pPr>
+        <w:tabs>
+          <w:tab w:val="num" w:pos="4320"/>
+        </w:tabs>
+        <w:ind w:left="4320" w:hanging="360"/>
+      </w:pPr>
+    </w:lvl>
+    <w:lvl w:ilvl="6" w:tentative="1">
+      <w:start w:val="1"/>
+      <w:numFmt w:val="decimal"/>
+      <w:lvlText w:val="%7."/>
+      <w:lvlJc w:val="left"/>
+      <w:pPr>
+        <w:tabs>
+          <w:tab w:val="num" w:pos="5040"/>
+        </w:tabs>
+        <w:ind w:left="5040" w:hanging="360"/>
+      </w:pPr>
+    </w:lvl>
+    <w:lvl w:ilvl="7" w:tentative="1">
+      <w:start w:val="1"/>
+      <w:numFmt w:val="decimal"/>
+      <w:lvlText w:val="%8."/>
+      <w:lvlJc w:val="left"/>
+      <w:pPr>
+        <w:tabs>
+          <w:tab w:val="num" w:pos="5760"/>
+        </w:tabs>
+        <w:ind w:left="5760" w:hanging="360"/>
+      </w:pPr>
+    </w:lvl>
+    <w:lvl w:ilvl="8" w:tentative="1">
+      <w:start w:val="1"/>
+      <w:numFmt w:val="decimal"/>
+      <w:lvlText w:val="%9."/>
+      <w:lvlJc w:val="left"/>
+      <w:pPr>
+        <w:tabs>
+          <w:tab w:val="num" w:pos="6480"/>
+        </w:tabs>
+        <w:ind w:left="6480" w:hanging="360"/>
+      </w:pPr>
+    </w:lvl>
+  </w:abstractNum>
+  <w:abstractNum w:abstractNumId="3" w15:restartNumberingAfterBreak="0">
     <w:nsid w:val="2C7A07DE"/>
     <w:multiLevelType w:val="hybridMultilevel"/>
     <w:tmpl w:val="08E816FC"/>
@@ -1642,7 +2251,7 @@
       </w:rPr>
     </w:lvl>
   </w:abstractNum>
-  <w:abstractNum w:abstractNumId="3" w15:restartNumberingAfterBreak="0">
+  <w:abstractNum w:abstractNumId="4" w15:restartNumberingAfterBreak="0">
     <w:nsid w:val="337E2A69"/>
     <w:multiLevelType w:val="multilevel"/>
     <w:tmpl w:val="67EE9A52"/>
@@ -1754,7 +2363,7 @@
       </w:rPr>
     </w:lvl>
   </w:abstractNum>
-  <w:abstractNum w:abstractNumId="4" w15:restartNumberingAfterBreak="0">
+  <w:abstractNum w:abstractNumId="5" w15:restartNumberingAfterBreak="0">
     <w:nsid w:val="45B31EB9"/>
     <w:multiLevelType w:val="hybridMultilevel"/>
     <w:tmpl w:val="37FAC854"/>
@@ -1866,7 +2475,7 @@
       </w:rPr>
     </w:lvl>
   </w:abstractNum>
-  <w:abstractNum w:abstractNumId="5" w15:restartNumberingAfterBreak="0">
+  <w:abstractNum w:abstractNumId="6" w15:restartNumberingAfterBreak="0">
     <w:nsid w:val="4AEC717C"/>
     <w:multiLevelType w:val="hybridMultilevel"/>
     <w:tmpl w:val="9BC084D8"/>
@@ -1978,7 +2587,120 @@
       </w:rPr>
     </w:lvl>
   </w:abstractNum>
-  <w:abstractNum w:abstractNumId="6" w15:restartNumberingAfterBreak="0">
+  <w:abstractNum w:abstractNumId="7" w15:restartNumberingAfterBreak="0">
+    <w:nsid w:val="51600752"/>
+    <w:multiLevelType w:val="hybridMultilevel"/>
+    <w:tmpl w:val="06AE889C"/>
+    <w:lvl w:ilvl="0" w:tplc="18090001">
+      <w:start w:val="1"/>
+      <w:numFmt w:val="bullet"/>
+      <w:lvlText w:val=""/>
+      <w:lvlJc w:val="left"/>
+      <w:pPr>
+        <w:ind w:left="720" w:hanging="360"/>
+      </w:pPr>
+      <w:rPr>
+        <w:rFonts w:ascii="Symbol" w:hAnsi="Symbol" w:hint="default"/>
+      </w:rPr>
+    </w:lvl>
+    <w:lvl w:ilvl="1" w:tplc="18090003" w:tentative="1">
+      <w:start w:val="1"/>
+      <w:numFmt w:val="bullet"/>
+      <w:lvlText w:val="o"/>
+      <w:lvlJc w:val="left"/>
+      <w:pPr>
+        <w:ind w:left="1440" w:hanging="360"/>
+      </w:pPr>
+      <w:rPr>
+        <w:rFonts w:ascii="Courier New" w:hAnsi="Courier New" w:cs="Courier New" w:hint="default"/>
+      </w:rPr>
+    </w:lvl>
+    <w:lvl w:ilvl="2" w:tplc="18090005" w:tentative="1">
+      <w:start w:val="1"/>
+      <w:numFmt w:val="bullet"/>
+      <w:lvlText w:val=""/>
+      <w:lvlJc w:val="left"/>
+      <w:pPr>
+        <w:ind w:left="2160" w:hanging="360"/>
+      </w:pPr>
+      <w:rPr>
+        <w:rFonts w:ascii="Wingdings" w:hAnsi="Wingdings" w:hint="default"/>
+      </w:rPr>
+    </w:lvl>
+    <w:lvl w:ilvl="3" w:tplc="18090001" w:tentative="1">
+      <w:start w:val="1"/>
+      <w:numFmt w:val="bullet"/>
+      <w:lvlText w:val=""/>
+      <w:lvlJc w:val="left"/>
+      <w:pPr>
+        <w:ind w:left="2880" w:hanging="360"/>
+      </w:pPr>
+      <w:rPr>
+        <w:rFonts w:ascii="Symbol" w:hAnsi="Symbol" w:hint="default"/>
+      </w:rPr>
+    </w:lvl>
+    <w:lvl w:ilvl="4" w:tplc="18090003" w:tentative="1">
+      <w:start w:val="1"/>
+      <w:numFmt w:val="bullet"/>
+      <w:lvlText w:val="o"/>
+      <w:lvlJc w:val="left"/>
+      <w:pPr>
+        <w:ind w:left="3600" w:hanging="360"/>
+      </w:pPr>
+      <w:rPr>
+        <w:rFonts w:ascii="Courier New" w:hAnsi="Courier New" w:cs="Courier New" w:hint="default"/>
+      </w:rPr>
+    </w:lvl>
+    <w:lvl w:ilvl="5" w:tplc="18090005" w:tentative="1">
+      <w:start w:val="1"/>
+      <w:numFmt w:val="bullet"/>
+      <w:lvlText w:val=""/>
+      <w:lvlJc w:val="left"/>
+      <w:pPr>
+        <w:ind w:left="4320" w:hanging="360"/>
+      </w:pPr>
+      <w:rPr>
+        <w:rFonts w:ascii="Wingdings" w:hAnsi="Wingdings" w:hint="default"/>
+      </w:rPr>
+    </w:lvl>
+    <w:lvl w:ilvl="6" w:tplc="18090001" w:tentative="1">
+      <w:start w:val="1"/>
+      <w:numFmt w:val="bullet"/>
+      <w:lvlText w:val=""/>
+      <w:lvlJc w:val="left"/>
+      <w:pPr>
+        <w:ind w:left="5040" w:hanging="360"/>
+      </w:pPr>
+      <w:rPr>
+        <w:rFonts w:ascii="Symbol" w:hAnsi="Symbol" w:hint="default"/>
+      </w:rPr>
+    </w:lvl>
+    <w:lvl w:ilvl="7" w:tplc="18090003" w:tentative="1">
+      <w:start w:val="1"/>
+      <w:numFmt w:val="bullet"/>
+      <w:lvlText w:val="o"/>
+      <w:lvlJc w:val="left"/>
+      <w:pPr>
+        <w:ind w:left="5760" w:hanging="360"/>
+      </w:pPr>
+      <w:rPr>
+        <w:rFonts w:ascii="Courier New" w:hAnsi="Courier New" w:cs="Courier New" w:hint="default"/>
+      </w:rPr>
+    </w:lvl>
+    <w:lvl w:ilvl="8" w:tplc="18090005" w:tentative="1">
+      <w:start w:val="1"/>
+      <w:numFmt w:val="bullet"/>
+      <w:lvlText w:val=""/>
+      <w:lvlJc w:val="left"/>
+      <w:pPr>
+        <w:ind w:left="6480" w:hanging="360"/>
+      </w:pPr>
+      <w:rPr>
+        <w:rFonts w:ascii="Wingdings" w:hAnsi="Wingdings" w:hint="default"/>
+      </w:rPr>
+    </w:lvl>
+  </w:abstractNum>
+  <w:abstractNum w:abstractNumId="8" w15:restartNumberingAfterBreak="0">
     <w:nsid w:val="693C74AC"/>
     <w:multiLevelType w:val="multilevel"/>
     <w:tmpl w:val="67EE9A52"/>
@@ -2090,7 +2812,156 @@
       </w:rPr>
     </w:lvl>
   </w:abstractNum>
-  <w:abstractNum w:abstractNumId="7" w15:restartNumberingAfterBreak="0">
+  <w:abstractNum w:abstractNumId="9" w15:restartNumberingAfterBreak="0">
+    <w:nsid w:val="6B8D5836"/>
+    <w:multiLevelType w:val="multilevel"/>
+    <w:tmpl w:val="C27E0EF8"/>
+    <w:lvl w:ilvl="0">
+      <w:start w:val="1"/>
+      <w:numFmt w:val="bullet"/>
+      <w:lvlText w:val=""/>
+      <w:lvlJc w:val="left"/>
+      <w:pPr>
+        <w:tabs>
+          <w:tab w:val="num" w:pos="720"/>
+        </w:tabs>
+        <w:ind w:left="720" w:hanging="360"/>
+      </w:pPr>
+      <w:rPr>
+        <w:rFonts w:ascii="Symbol" w:hAnsi="Symbol" w:hint="default"/>
+        <w:sz w:val="20"/>
+      </w:rPr>
+    </w:lvl>
+    <w:lvl w:ilvl="1" w:tentative="1">
+      <w:start w:val="1"/>
+      <w:numFmt w:val="bullet"/>
+      <w:lvlText w:val=""/>
+      <w:lvlJc w:val="left"/>
+      <w:pPr>
+        <w:tabs>
+          <w:tab w:val="num" w:pos="1440"/>
+        </w:tabs>
+        <w:ind w:left="1440" w:hanging="360"/>
+      </w:pPr>
+      <w:rPr>
+        <w:rFonts w:ascii="Symbol" w:hAnsi="Symbol" w:hint="default"/>
+        <w:sz w:val="20"/>
+      </w:rPr>
+    </w:lvl>
+    <w:lvl w:ilvl="2" w:tentative="1">
+      <w:start w:val="1"/>
+      <w:numFmt w:val="bullet"/>
+      <w:lvlText w:val=""/>
+      <w:lvlJc w:val="left"/>
+      <w:pPr>
+        <w:tabs>
+          <w:tab w:val="num" w:pos="2160"/>
+        </w:tabs>
+        <w:ind w:left="2160" w:hanging="360"/>
+      </w:pPr>
+      <w:rPr>
+        <w:rFonts w:ascii="Symbol" w:hAnsi="Symbol" w:hint="default"/>
+        <w:sz w:val="20"/>
+      </w:rPr>
+    </w:lvl>
+    <w:lvl w:ilvl="3" w:tentative="1">
+      <w:start w:val="1"/>
+      <w:numFmt w:val="bullet"/>
+      <w:lvlText w:val=""/>
+      <w:lvlJc w:val="left"/>
+      <w:pPr>
+        <w:tabs>
+          <w:tab w:val="num" w:pos="2880"/>
+        </w:tabs>
+        <w:ind w:left="2880" w:hanging="360"/>
+      </w:pPr>
+      <w:rPr>
+        <w:rFonts w:ascii="Symbol" w:hAnsi="Symbol" w:hint="default"/>
+        <w:sz w:val="20"/>
+      </w:rPr>
+    </w:lvl>
+    <w:lvl w:ilvl="4" w:tentative="1">
+      <w:start w:val="1"/>
+      <w:numFmt w:val="bullet"/>
+      <w:lvlText w:val=""/>
+      <w:lvlJc w:val="left"/>
+      <w:pPr>
+        <w:tabs>
+          <w:tab w:val="num" w:pos="3600"/>
+        </w:tabs>
+        <w:ind w:left="3600" w:hanging="360"/>
+      </w:pPr>
+      <w:rPr>
+        <w:rFonts w:ascii="Symbol" w:hAnsi="Symbol" w:hint="default"/>
+        <w:sz w:val="20"/>
+      </w:rPr>
+    </w:lvl>
+    <w:lvl w:ilvl="5" w:tentative="1">
+      <w:start w:val="1"/>
+      <w:numFmt w:val="bullet"/>
+      <w:lvlText w:val=""/>
+      <w:lvlJc w:val="left"/>
+      <w:pPr>
+        <w:tabs>
+          <w:tab w:val="num" w:pos="4320"/>
+        </w:tabs>
+        <w:ind w:left="4320" w:hanging="360"/>
+      </w:pPr>
+      <w:rPr>
+        <w:rFonts w:ascii="Symbol" w:hAnsi="Symbol" w:hint="default"/>
+        <w:sz w:val="20"/>
+      </w:rPr>
+    </w:lvl>
+    <w:lvl w:ilvl="6" w:tentative="1">
+      <w:start w:val="1"/>
+      <w:numFmt w:val="bullet"/>
+      <w:lvlText w:val=""/>
+      <w:lvlJc w:val="left"/>
+      <w:pPr>
+        <w:tabs>
+          <w:tab w:val="num" w:pos="5040"/>
+        </w:tabs>
+        <w:ind w:left="5040" w:hanging="360"/>
+      </w:pPr>
+      <w:rPr>
+        <w:rFonts w:ascii="Symbol" w:hAnsi="Symbol" w:hint="default"/>
+        <w:sz w:val="20"/>
+      </w:rPr>
+    </w:lvl>
+    <w:lvl w:ilvl="7" w:tentative="1">
+      <w:start w:val="1"/>
+      <w:numFmt w:val="bullet"/>
+      <w:lvlText w:val=""/>
+      <w:lvlJc w:val="left"/>
+      <w:pPr>
+        <w:tabs>
+          <w:tab w:val="num" w:pos="5760"/>
+        </w:tabs>
+        <w:ind w:left="5760" w:hanging="360"/>
+      </w:pPr>
+      <w:rPr>
+        <w:rFonts w:ascii="Symbol" w:hAnsi="Symbol" w:hint="default"/>
+        <w:sz w:val="20"/>
+      </w:rPr>
+    </w:lvl>
+    <w:lvl w:ilvl="8" w:tentative="1">
+      <w:start w:val="1"/>
+      <w:numFmt w:val="bullet"/>
+      <w:lvlText w:val=""/>
+      <w:lvlJc w:val="left"/>
+      <w:pPr>
+        <w:tabs>
+          <w:tab w:val="num" w:pos="6480"/>
+        </w:tabs>
+        <w:ind w:left="6480" w:hanging="360"/>
+      </w:pPr>
+      <w:rPr>
+        <w:rFonts w:ascii="Symbol" w:hAnsi="Symbol" w:hint="default"/>
+        <w:sz w:val="20"/>
+      </w:rPr>
+    </w:lvl>
+  </w:abstractNum>
+  <w:abstractNum w:abstractNumId="10" w15:restartNumberingAfterBreak="0">
     <w:nsid w:val="752D0D4D"/>
     <w:multiLevelType w:val="hybridMultilevel"/>
     <w:tmpl w:val="E71A4F64"/>
@@ -2207,19 +3078,19 @@
     <w:abstractNumId w:val="1"/>
   </w:num>
   <w:num w:numId="2">
+    <w:abstractNumId w:val="5"/>
+  </w:num>
+  <w:num w:numId="3">
     <w:abstractNumId w:val="4"/>
   </w:num>
-  <w:num w:numId="3">
+  <w:num w:numId="4">
+    <w:abstractNumId w:val="8"/>
+  </w:num>
+  <w:num w:numId="5">
     <w:abstractNumId w:val="3"/>
   </w:num>
-  <w:num w:numId="4">
-    <w:abstractNumId w:val="6"/>
-  </w:num>
-  <w:num w:numId="5">
-    <w:abstractNumId w:val="2"/>
-  </w:num>
   <w:num w:numId="6">
-    <w:abstractNumId w:val="7"/>
+    <w:abstractNumId w:val="10"/>
   </w:num>
   <w:num w:numId="7">
     <w:abstractNumId w:val="1"/>
@@ -2252,19 +3123,19 @@
     </w:lvlOverride>
   </w:num>
   <w:num w:numId="8">
-    <w:abstractNumId w:val="2"/>
+    <w:abstractNumId w:val="3"/>
   </w:num>
   <w:num w:numId="9">
-    <w:abstractNumId w:val="7"/>
+    <w:abstractNumId w:val="10"/>
   </w:num>
   <w:num w:numId="10">
     <w:abstractNumId w:val="0"/>
   </w:num>
   <w:num w:numId="11">
-    <w:abstractNumId w:val="5"/>
+    <w:abstractNumId w:val="6"/>
   </w:num>
   <w:num w:numId="12">
-    <w:abstractNumId w:val="6"/>
+    <w:abstractNumId w:val="8"/>
     <w:lvlOverride w:ilvl="0"/>
     <w:lvlOverride w:ilvl="1">
       <w:startOverride w:val="1"/>
@@ -2290,6 +3161,15 @@
     <w:lvlOverride w:ilvl="8">
       <w:startOverride w:val="1"/>
     </w:lvlOverride>
+  </w:num>
+  <w:num w:numId="13">
+    <w:abstractNumId w:val="9"/>
+  </w:num>
+  <w:num w:numId="14">
+    <w:abstractNumId w:val="2"/>
+  </w:num>
+  <w:num w:numId="15">
+    <w:abstractNumId w:val="7"/>
   </w:num>
 </w:numbering>
 </file>
@@ -2769,6 +3649,23 @@
       <w:szCs w:val="32"/>
     </w:rPr>
   </w:style>
+  <w:style w:type="paragraph" w:styleId="NormalWeb">
+    <w:name w:val="Normal (Web)"/>
+    <w:basedOn w:val="Normal"/>
+    <w:uiPriority w:val="99"/>
+    <w:semiHidden/>
+    <w:unhideWhenUsed/>
+    <w:rsid w:val="0005276D"/>
+    <w:pPr>
+      <w:spacing w:before="100" w:beforeAutospacing="1" w:after="100" w:afterAutospacing="1" w:line="240" w:lineRule="auto"/>
+    </w:pPr>
+    <w:rPr>
+      <w:rFonts w:ascii="Times New Roman" w:eastAsia="Times New Roman" w:hAnsi="Times New Roman" w:cs="Times New Roman"/>
+      <w:sz w:val="24"/>
+      <w:szCs w:val="24"/>
+      <w:lang w:eastAsia="en-IE"/>
+    </w:rPr>
+  </w:style>
 </w:styles>
 </file>
 

</xml_diff>

<commit_message>
did sections 10 and 12 and highlighted areas still have to cover
</commit_message>
<xml_diff>
--- a/TestPlan.docx
+++ b/TestPlan.docx
@@ -58,13 +58,8 @@
         <w:pStyle w:val="ListParagraph"/>
         <w:ind w:left="360"/>
       </w:pPr>
-      <w:proofErr w:type="gramStart"/>
-      <w:r>
-        <w:t>A brief summary</w:t>
-      </w:r>
-      <w:proofErr w:type="gramEnd"/>
-      <w:r>
-        <w:t xml:space="preserve"> of the product being tested. Outline all the functions at a high level.</w:t>
+      <w:r>
+        <w:t>A brief summary of the product being tested. Outline all the functions at a high level.</w:t>
       </w:r>
     </w:p>
     <w:p>
@@ -139,15 +134,7 @@
         </w:rPr>
       </w:pPr>
       <w:r>
-        <w:t xml:space="preserve">The tests will help identify, </w:t>
-      </w:r>
-      <w:proofErr w:type="gramStart"/>
-      <w:r>
-        <w:t>fix</w:t>
-      </w:r>
-      <w:proofErr w:type="gramEnd"/>
-      <w:r>
-        <w:t xml:space="preserve"> and retest all issues with the code to ensure that this game meets the game requirements and design document</w:t>
+        <w:t>The tests will help identify, fix and retest all issues with the code to ensure that this game meets the game requirements and design document</w:t>
       </w:r>
       <w:r>
         <w:rPr>
@@ -177,25 +164,7 @@
           <w:color w:val="000000"/>
           <w:shd w:val="clear" w:color="auto" w:fill="FFFFFF"/>
         </w:rPr>
-        <w:t xml:space="preserve">If we encounter a defect, we will log it, take a </w:t>
-      </w:r>
-      <w:proofErr w:type="gramStart"/>
-      <w:r>
-        <w:rPr>
-          <w:rFonts w:cstheme="minorHAnsi"/>
-          <w:color w:val="000000"/>
-          <w:shd w:val="clear" w:color="auto" w:fill="FFFFFF"/>
-        </w:rPr>
-        <w:t>screenshot</w:t>
-      </w:r>
-      <w:proofErr w:type="gramEnd"/>
-      <w:r>
-        <w:rPr>
-          <w:rFonts w:cstheme="minorHAnsi"/>
-          <w:color w:val="000000"/>
-          <w:shd w:val="clear" w:color="auto" w:fill="FFFFFF"/>
-        </w:rPr>
-        <w:t xml:space="preserve"> and explain the defect before adding it to the manual where all the defects will be stored. This will be given to the software development team.</w:t>
+        <w:t>If we encounter a defect, we will log it, take a screenshot and explain the defect before adding it to the manual where all the defects will be stored. This will be given to the software development team.</w:t>
       </w:r>
     </w:p>
     <w:p>
@@ -320,7 +289,6 @@
         <w:t xml:space="preserve">This section describes what is being tested, such as all the functions of a specific product, its existing interfaces, integration of all functions. </w:t>
       </w:r>
     </w:p>
-    <w:p/>
     <w:p>
       <w:r>
         <w:t xml:space="preserve">In Scope : </w:t>
@@ -643,15 +611,7 @@
         <w:ind w:left="720"/>
       </w:pPr>
       <w:r>
-        <w:t xml:space="preserve">System and Integration testing will be done by both the development team and testing team. The development team will do it first before the project is sent over to the testing team to test it again. This is to ensure less risk of bugs getting through the testing phase </w:t>
-      </w:r>
-      <w:proofErr w:type="gramStart"/>
-      <w:r>
-        <w:t>and also</w:t>
-      </w:r>
-      <w:proofErr w:type="gramEnd"/>
-      <w:r>
-        <w:t xml:space="preserve"> to send something worth testing to the testing team.</w:t>
+        <w:t>System and Integration testing will be done by both the development team and testing team. The development team will do it first before the project is sent over to the testing team to test it again. This is to ensure less risk of bugs getting through the testing phase and also to send something worth testing to the testing team.</w:t>
       </w:r>
     </w:p>
     <w:p>
@@ -671,6 +631,23 @@
       <w:r>
         <w:t xml:space="preserve">Methodology: </w:t>
       </w:r>
+    </w:p>
+    <w:p>
+      <w:pPr>
+        <w:pStyle w:val="ListParagraph"/>
+        <w:ind w:left="360"/>
+      </w:pPr>
+      <w:r>
+        <w:rPr>
+          <w:highlight w:val="yellow"/>
+        </w:rPr>
+        <w:t>//////////</w:t>
+      </w:r>
+    </w:p>
+    <w:p>
+      <w:pPr>
+        <w:ind w:left="720"/>
+      </w:pPr>
     </w:p>
     <w:p>
       <w:pPr>
@@ -1112,17 +1089,29 @@
     </w:p>
     <w:p>
       <w:pPr>
+        <w:pStyle w:val="ListParagraph"/>
+        <w:ind w:left="360"/>
+      </w:pPr>
+      <w:r>
+        <w:t xml:space="preserve">4.5 Batch Testing </w:t>
+      </w:r>
+      <w:r>
+        <w:br/>
+      </w:r>
+      <w:r>
+        <w:tab/>
+      </w:r>
+      <w:r>
+        <w:rPr>
+          <w:highlight w:val="yellow"/>
+        </w:rPr>
+        <w:t>//////////</w:t>
+      </w:r>
+    </w:p>
+    <w:p>
+      <w:pPr>
         <w:ind w:firstLine="720"/>
       </w:pPr>
-      <w:r>
-        <w:t xml:space="preserve">4.5 Batch Testing </w:t>
-      </w:r>
-      <w:r>
-        <w:br/>
-      </w:r>
-      <w:r>
-        <w:tab/>
-      </w:r>
     </w:p>
     <w:p>
       <w:pPr>
@@ -1207,6 +1196,23 @@
     </w:p>
     <w:p>
       <w:pPr>
+        <w:pStyle w:val="ListParagraph"/>
+        <w:ind w:left="360"/>
+      </w:pPr>
+      <w:r>
+        <w:rPr>
+          <w:highlight w:val="yellow"/>
+        </w:rPr>
+        <w:t>//////////</w:t>
+      </w:r>
+    </w:p>
+    <w:p>
+      <w:pPr>
+        <w:ind w:firstLine="720"/>
+      </w:pPr>
+    </w:p>
+    <w:p>
+      <w:pPr>
         <w:rPr>
           <w:highlight w:val="cyan"/>
         </w:rPr>
@@ -1230,6 +1236,18 @@
           <w:highlight w:val="cyan"/>
         </w:rPr>
         <w:t>Define any additional test milestones needed. Estimate the time required to do each testing task. Specify the schedule for each testing task and test milestone. For each testing resource (that is, facilities, tools, and staff), specify its periods of use.</w:t>
+      </w:r>
+    </w:p>
+    <w:p>
+      <w:pPr>
+        <w:pStyle w:val="ListParagraph"/>
+        <w:ind w:left="360"/>
+      </w:pPr>
+      <w:r>
+        <w:rPr>
+          <w:highlight w:val="yellow"/>
+        </w:rPr>
+        <w:t>//////////</w:t>
       </w:r>
     </w:p>
     <w:p/>
@@ -1437,25 +1455,7 @@
           <w:color w:val="3A3A3A"/>
           <w:lang w:eastAsia="en-IE"/>
         </w:rPr>
-        <w:t xml:space="preserve">Attachments including technical discussions, </w:t>
-      </w:r>
-      <w:proofErr w:type="gramStart"/>
-      <w:r>
-        <w:rPr>
-          <w:rFonts w:eastAsia="Times New Roman" w:cstheme="minorHAnsi"/>
-          <w:color w:val="3A3A3A"/>
-          <w:lang w:eastAsia="en-IE"/>
-        </w:rPr>
-        <w:t>decisions</w:t>
-      </w:r>
-      <w:proofErr w:type="gramEnd"/>
-      <w:r>
-        <w:rPr>
-          <w:rFonts w:eastAsia="Times New Roman" w:cstheme="minorHAnsi"/>
-          <w:color w:val="3A3A3A"/>
-          <w:lang w:eastAsia="en-IE"/>
-        </w:rPr>
-        <w:t xml:space="preserve"> and approvals</w:t>
+        <w:t>Attachments including technical discussions, decisions and approvals</w:t>
       </w:r>
     </w:p>
     <w:p/>
@@ -1534,7 +1534,10 @@
         </w:numPr>
       </w:pPr>
       <w:r>
-        <w:t>Signature of the project lead Tester</w:t>
+        <w:t>Signature of the project</w:t>
+      </w:r>
+      <w:r>
+        <w:t xml:space="preserve"> manager</w:t>
       </w:r>
     </w:p>
     <w:p>
@@ -1654,15 +1657,7 @@
     </w:p>
     <w:p>
       <w:r>
-        <w:t xml:space="preserve">The software features we decided we </w:t>
-      </w:r>
-      <w:proofErr w:type="gramStart"/>
-      <w:r>
-        <w:t>won’t</w:t>
-      </w:r>
-      <w:proofErr w:type="gramEnd"/>
-      <w:r>
-        <w:t xml:space="preserve"> be testing is :</w:t>
+        <w:t>The software features we decided we won’t be testing is :</w:t>
       </w:r>
     </w:p>
     <w:p>
@@ -1710,6 +1705,18 @@
         <w:t>Specify the staff members who are involved in the test project and what their roles are going to be (for example, Mary Brown (User) compile Test Cases for Acceptance Testing). Identify groups responsible for managing, designing, preparing, executing, and resolving the test activities as well as related issues. Also identify groups responsible for providing the test environment. These groups may include developers, testers, operations staff, testing services, etc.</w:t>
       </w:r>
     </w:p>
+    <w:p>
+      <w:pPr>
+        <w:pStyle w:val="ListParagraph"/>
+        <w:ind w:left="360"/>
+      </w:pPr>
+      <w:r>
+        <w:rPr>
+          <w:highlight w:val="yellow"/>
+        </w:rPr>
+        <w:t>//////////</w:t>
+      </w:r>
+    </w:p>
     <w:p/>
     <w:p>
       <w:r>
@@ -1717,6 +1724,11 @@
       </w:r>
       <w:r>
         <w:br/>
+      </w:r>
+      <w:r>
+        <w:rPr>
+          <w:highlight w:val="cyan"/>
+        </w:rPr>
         <w:t>Identify the deliverable documents. You can list the following documents:</w:t>
       </w:r>
     </w:p>
@@ -1725,48 +1737,142 @@
         <w:pStyle w:val="ListParagraph"/>
         <w:numPr>
           <w:ilvl w:val="0"/>
-          <w:numId w:val="12"/>
-        </w:numPr>
+          <w:numId w:val="16"/>
+        </w:numPr>
+        <w:rPr>
+          <w:rFonts w:cstheme="minorHAnsi"/>
+        </w:rPr>
       </w:pPr>
       <w:r>
         <w:t>Test Plan</w:t>
       </w:r>
-    </w:p>
-    <w:p>
-      <w:pPr>
-        <w:pStyle w:val="ListParagraph"/>
-        <w:numPr>
-          <w:ilvl w:val="0"/>
-          <w:numId w:val="12"/>
-        </w:numPr>
-      </w:pPr>
-      <w:r>
+      <w:r>
+        <w:t xml:space="preserve"> : </w:t>
+      </w:r>
+      <w:r>
+        <w:br/>
+      </w:r>
+      <w:r>
+        <w:rPr>
+          <w:rFonts w:cstheme="minorHAnsi"/>
+          <w:color w:val="3A3A3A"/>
+          <w:shd w:val="clear" w:color="auto" w:fill="FFFFFF"/>
+        </w:rPr>
+        <w:t>Test plan document is a document which contains the plan for all the testing activities to be done to deliver a quality product. The test Plan document is derived from the Product Description, SRS, or Use Case documents for all future activities of the project. It is usually prepared by the Test Lead or Test Manager.</w:t>
+      </w:r>
+    </w:p>
+    <w:p>
+      <w:pPr>
+        <w:pStyle w:val="ListParagraph"/>
+        <w:numPr>
+          <w:ilvl w:val="0"/>
+          <w:numId w:val="16"/>
+        </w:numPr>
+        <w:rPr>
+          <w:rFonts w:cstheme="minorHAnsi"/>
+        </w:rPr>
+      </w:pPr>
+      <w:r>
+        <w:rPr>
+          <w:rFonts w:cstheme="minorHAnsi"/>
+        </w:rPr>
         <w:t xml:space="preserve">Test Cases </w:t>
       </w:r>
-    </w:p>
-    <w:p>
-      <w:pPr>
-        <w:pStyle w:val="ListParagraph"/>
-        <w:numPr>
-          <w:ilvl w:val="0"/>
-          <w:numId w:val="12"/>
-        </w:numPr>
-      </w:pPr>
-      <w:r>
+      <w:r>
+        <w:rPr>
+          <w:rFonts w:cstheme="minorHAnsi"/>
+        </w:rPr>
+        <w:t xml:space="preserve">: </w:t>
+      </w:r>
+      <w:r>
+        <w:rPr>
+          <w:rFonts w:cstheme="minorHAnsi"/>
+        </w:rPr>
+        <w:br/>
+      </w:r>
+      <w:r>
+        <w:rPr>
+          <w:rFonts w:cstheme="minorHAnsi"/>
+          <w:color w:val="3A3A3A"/>
+          <w:shd w:val="clear" w:color="auto" w:fill="FFFFFF"/>
+        </w:rPr>
+        <w:t>Test cases are the set of positive and negative executable steps of a test scenario which has a set of pre-conditions, test data, expected result, post-conditions and actual results</w:t>
+      </w:r>
+    </w:p>
+    <w:p>
+      <w:pPr>
+        <w:pStyle w:val="ListParagraph"/>
+        <w:numPr>
+          <w:ilvl w:val="0"/>
+          <w:numId w:val="16"/>
+        </w:numPr>
+        <w:rPr>
+          <w:rFonts w:cstheme="minorHAnsi"/>
+        </w:rPr>
+      </w:pPr>
+      <w:r>
+        <w:rPr>
+          <w:rFonts w:cstheme="minorHAnsi"/>
+        </w:rPr>
         <w:t xml:space="preserve">Test Incident Reports </w:t>
       </w:r>
-    </w:p>
-    <w:p>
-      <w:pPr>
-        <w:pStyle w:val="ListParagraph"/>
-        <w:numPr>
-          <w:ilvl w:val="0"/>
-          <w:numId w:val="12"/>
-        </w:numPr>
-      </w:pPr>
-      <w:r>
+      <w:r>
+        <w:rPr>
+          <w:rFonts w:cstheme="minorHAnsi"/>
+        </w:rPr>
+        <w:t xml:space="preserve">: </w:t>
+      </w:r>
+      <w:r>
+        <w:rPr>
+          <w:rFonts w:cstheme="minorHAnsi"/>
+        </w:rPr>
+        <w:br/>
+      </w:r>
+      <w:r>
+        <w:rPr>
+          <w:rFonts w:cstheme="minorHAnsi"/>
+          <w:color w:val="3A3A3A"/>
+        </w:rPr>
+        <w:t>It contains all the incidents such as resolved or unresolved incidents which are found while testing the software.</w:t>
+      </w:r>
+    </w:p>
+    <w:p>
+      <w:pPr>
+        <w:pStyle w:val="ListParagraph"/>
+        <w:numPr>
+          <w:ilvl w:val="0"/>
+          <w:numId w:val="16"/>
+        </w:numPr>
+        <w:rPr>
+          <w:rFonts w:cstheme="minorHAnsi"/>
+        </w:rPr>
+      </w:pPr>
+      <w:r>
+        <w:rPr>
+          <w:rFonts w:cstheme="minorHAnsi"/>
+        </w:rPr>
         <w:t>Test Summary Reports</w:t>
       </w:r>
+      <w:r>
+        <w:rPr>
+          <w:rFonts w:cstheme="minorHAnsi"/>
+        </w:rPr>
+        <w:t xml:space="preserve"> :</w:t>
+      </w:r>
+      <w:r>
+        <w:rPr>
+          <w:rFonts w:cstheme="minorHAnsi"/>
+        </w:rPr>
+        <w:br/>
+      </w:r>
+      <w:r>
+        <w:rPr>
+          <w:rFonts w:cstheme="minorHAnsi"/>
+          <w:color w:val="3A3A3A"/>
+          <w:shd w:val="clear" w:color="auto" w:fill="FFFFFF"/>
+        </w:rPr>
+        <w:t>It contains the summary of test activities and final test results.</w:t>
+      </w:r>
     </w:p>
     <w:p>
       <w:r>
@@ -1774,19 +1880,112 @@
       </w:r>
       <w:r>
         <w:br/>
+      </w:r>
+      <w:r>
+        <w:rPr>
+          <w:highlight w:val="cyan"/>
+        </w:rPr>
         <w:t>Identify the high-risk assumptions of the test plan. Specify contingency plans for each (for example, delay in delivery of test items might require increased night shift scheduling to meet the delivery date).</w:t>
       </w:r>
     </w:p>
     <w:p>
+      <w:pPr>
+        <w:pStyle w:val="ListParagraph"/>
+        <w:ind w:left="360"/>
+      </w:pPr>
+      <w:r>
+        <w:rPr>
+          <w:highlight w:val="yellow"/>
+        </w:rPr>
+        <w:t>//////////</w:t>
+      </w:r>
+    </w:p>
+    <w:p/>
+    <w:p>
       <w:r>
         <w:t>12.0 Tools</w:t>
       </w:r>
       <w:r>
         <w:br/>
+      </w:r>
+      <w:r>
+        <w:rPr>
+          <w:highlight w:val="cyan"/>
+        </w:rPr>
         <w:t>List the Automation tools you are going to use. List also the Bug tracking tool here.</w:t>
       </w:r>
     </w:p>
-    <w:p/>
+    <w:p>
+      <w:pPr>
+        <w:rPr>
+          <w:rFonts w:ascii="Calibri" w:hAnsi="Calibri" w:cs="Calibri"/>
+          <w:shd w:val="clear" w:color="auto" w:fill="FFFFFF"/>
+        </w:rPr>
+      </w:pPr>
+      <w:r>
+        <w:rPr>
+          <w:rFonts w:ascii="Calibri" w:hAnsi="Calibri" w:cs="Calibri"/>
+        </w:rPr>
+        <w:t xml:space="preserve">Selenium is going to be the automation tool we are going to use. </w:t>
+      </w:r>
+      <w:r>
+        <w:rPr>
+          <w:rFonts w:ascii="Calibri" w:hAnsi="Calibri" w:cs="Calibri"/>
+          <w:shd w:val="clear" w:color="auto" w:fill="FFFFFF"/>
+        </w:rPr>
+        <w:t>Selenium encourages testers  to write a script to write a script in one programming language and run (re-use) same test scripts on multiple browser platforms.</w:t>
+      </w:r>
+      <w:r>
+        <w:rPr>
+          <w:rFonts w:ascii="Calibri" w:hAnsi="Calibri" w:cs="Calibri"/>
+          <w:shd w:val="clear" w:color="auto" w:fill="FFFFFF"/>
+        </w:rPr>
+        <w:t xml:space="preserve"> </w:t>
+      </w:r>
+      <w:r>
+        <w:rPr>
+          <w:rFonts w:ascii="Calibri" w:hAnsi="Calibri" w:cs="Calibri"/>
+          <w:shd w:val="clear" w:color="auto" w:fill="FFFFFF"/>
+        </w:rPr>
+        <w:t>We will be running all our test cases on Selenium.</w:t>
+      </w:r>
+    </w:p>
+    <w:p>
+      <w:pPr>
+        <w:rPr>
+          <w:rFonts w:cstheme="minorHAnsi"/>
+          <w:shd w:val="clear" w:color="auto" w:fill="FFFFFF"/>
+        </w:rPr>
+      </w:pPr>
+      <w:r>
+        <w:rPr>
+          <w:rFonts w:cstheme="minorHAnsi"/>
+          <w:shd w:val="clear" w:color="auto" w:fill="FFFFFF"/>
+        </w:rPr>
+        <w:t xml:space="preserve">Backlog is the bug tracker we will use. </w:t>
+      </w:r>
+      <w:r>
+        <w:rPr>
+          <w:rFonts w:cstheme="minorHAnsi"/>
+          <w:shd w:val="clear" w:color="auto" w:fill="FFFFFF"/>
+        </w:rPr>
+        <w:t>It's easy for anyone to report bugs with a full history of issue updates, comments, and status changes. Reported issues are easy to find with search and filters.</w:t>
+      </w:r>
+      <w:r>
+        <w:rPr>
+          <w:rFonts w:cstheme="minorHAnsi"/>
+          <w:shd w:val="clear" w:color="auto" w:fill="FFFFFF"/>
+        </w:rPr>
+        <w:t xml:space="preserve"> Features include </w:t>
+      </w:r>
+      <w:r>
+        <w:rPr>
+          <w:rFonts w:cstheme="minorHAnsi"/>
+          <w:shd w:val="clear" w:color="auto" w:fill="FFFFFF"/>
+        </w:rPr>
+        <w:t>sub-tasking, Kanban-style boards, Gantt and burndown charts, Git and SVN repositories, Wiki's, and IP access control.</w:t>
+      </w:r>
+    </w:p>
     <w:sectPr>
       <w:pgSz w:w="11906" w:h="16838"/>
       <w:pgMar w:top="1440" w:right="1440" w:bottom="1440" w:left="1440" w:header="708" w:footer="708" w:gutter="0"/>
@@ -1913,6 +2112,118 @@
     </w:lvl>
   </w:abstractNum>
   <w:abstractNum w:abstractNumId="1" w15:restartNumberingAfterBreak="0">
+    <w:nsid w:val="22CE03E7"/>
+    <w:multiLevelType w:val="multilevel"/>
+    <w:tmpl w:val="67EE9A52"/>
+    <w:lvl w:ilvl="0">
+      <w:numFmt w:val="bullet"/>
+      <w:lvlText w:val="-"/>
+      <w:lvlJc w:val="left"/>
+      <w:pPr>
+        <w:ind w:left="720" w:hanging="360"/>
+      </w:pPr>
+      <w:rPr>
+        <w:rFonts w:ascii="Calibri" w:eastAsiaTheme="minorHAnsi" w:hAnsi="Calibri" w:cs="Calibri" w:hint="default"/>
+      </w:rPr>
+    </w:lvl>
+    <w:lvl w:ilvl="1">
+      <w:start w:val="1"/>
+      <w:numFmt w:val="decimal"/>
+      <w:lvlText w:val="%1.%2"/>
+      <w:lvlJc w:val="left"/>
+      <w:pPr>
+        <w:ind w:left="1440" w:hanging="360"/>
+      </w:pPr>
+      <w:rPr>
+        <w:rFonts w:hint="default"/>
+      </w:rPr>
+    </w:lvl>
+    <w:lvl w:ilvl="2">
+      <w:start w:val="1"/>
+      <w:numFmt w:val="decimal"/>
+      <w:lvlText w:val="%1.%2.%3"/>
+      <w:lvlJc w:val="left"/>
+      <w:pPr>
+        <w:ind w:left="2520" w:hanging="720"/>
+      </w:pPr>
+      <w:rPr>
+        <w:rFonts w:hint="default"/>
+      </w:rPr>
+    </w:lvl>
+    <w:lvl w:ilvl="3">
+      <w:start w:val="1"/>
+      <w:numFmt w:val="decimal"/>
+      <w:lvlText w:val="%1.%2.%3.%4"/>
+      <w:lvlJc w:val="left"/>
+      <w:pPr>
+        <w:ind w:left="3240" w:hanging="720"/>
+      </w:pPr>
+      <w:rPr>
+        <w:rFonts w:hint="default"/>
+      </w:rPr>
+    </w:lvl>
+    <w:lvl w:ilvl="4">
+      <w:start w:val="1"/>
+      <w:numFmt w:val="decimal"/>
+      <w:lvlText w:val="%1.%2.%3.%4.%5"/>
+      <w:lvlJc w:val="left"/>
+      <w:pPr>
+        <w:ind w:left="4320" w:hanging="1080"/>
+      </w:pPr>
+      <w:rPr>
+        <w:rFonts w:hint="default"/>
+      </w:rPr>
+    </w:lvl>
+    <w:lvl w:ilvl="5">
+      <w:start w:val="1"/>
+      <w:numFmt w:val="decimal"/>
+      <w:lvlText w:val="%1.%2.%3.%4.%5.%6"/>
+      <w:lvlJc w:val="left"/>
+      <w:pPr>
+        <w:ind w:left="5040" w:hanging="1080"/>
+      </w:pPr>
+      <w:rPr>
+        <w:rFonts w:hint="default"/>
+      </w:rPr>
+    </w:lvl>
+    <w:lvl w:ilvl="6">
+      <w:start w:val="1"/>
+      <w:numFmt w:val="decimal"/>
+      <w:lvlText w:val="%1.%2.%3.%4.%5.%6.%7"/>
+      <w:lvlJc w:val="left"/>
+      <w:pPr>
+        <w:ind w:left="6120" w:hanging="1440"/>
+      </w:pPr>
+      <w:rPr>
+        <w:rFonts w:hint="default"/>
+      </w:rPr>
+    </w:lvl>
+    <w:lvl w:ilvl="7">
+      <w:start w:val="1"/>
+      <w:numFmt w:val="decimal"/>
+      <w:lvlText w:val="%1.%2.%3.%4.%5.%6.%7.%8"/>
+      <w:lvlJc w:val="left"/>
+      <w:pPr>
+        <w:ind w:left="6840" w:hanging="1440"/>
+      </w:pPr>
+      <w:rPr>
+        <w:rFonts w:hint="default"/>
+      </w:rPr>
+    </w:lvl>
+    <w:lvl w:ilvl="8">
+      <w:start w:val="1"/>
+      <w:numFmt w:val="decimal"/>
+      <w:lvlText w:val="%1.%2.%3.%4.%5.%6.%7.%8.%9"/>
+      <w:lvlJc w:val="left"/>
+      <w:pPr>
+        <w:ind w:left="7560" w:hanging="1440"/>
+      </w:pPr>
+      <w:rPr>
+        <w:rFonts w:hint="default"/>
+      </w:rPr>
+    </w:lvl>
+  </w:abstractNum>
+  <w:abstractNum w:abstractNumId="2" w15:restartNumberingAfterBreak="0">
     <w:nsid w:val="25DF21C1"/>
     <w:multiLevelType w:val="multilevel"/>
     <w:tmpl w:val="91D083D4"/>
@@ -2025,7 +2336,7 @@
       </w:rPr>
     </w:lvl>
   </w:abstractNum>
-  <w:abstractNum w:abstractNumId="2" w15:restartNumberingAfterBreak="0">
+  <w:abstractNum w:abstractNumId="3" w15:restartNumberingAfterBreak="0">
     <w:nsid w:val="2BD43205"/>
     <w:multiLevelType w:val="multilevel"/>
     <w:tmpl w:val="6D9C7B32"/>
@@ -2138,7 +2449,7 @@
       </w:pPr>
     </w:lvl>
   </w:abstractNum>
-  <w:abstractNum w:abstractNumId="3" w15:restartNumberingAfterBreak="0">
+  <w:abstractNum w:abstractNumId="4" w15:restartNumberingAfterBreak="0">
     <w:nsid w:val="2C7A07DE"/>
     <w:multiLevelType w:val="hybridMultilevel"/>
     <w:tmpl w:val="08E816FC"/>
@@ -2251,7 +2562,7 @@
       </w:rPr>
     </w:lvl>
   </w:abstractNum>
-  <w:abstractNum w:abstractNumId="4" w15:restartNumberingAfterBreak="0">
+  <w:abstractNum w:abstractNumId="5" w15:restartNumberingAfterBreak="0">
     <w:nsid w:val="337E2A69"/>
     <w:multiLevelType w:val="multilevel"/>
     <w:tmpl w:val="67EE9A52"/>
@@ -2363,7 +2674,7 @@
       </w:rPr>
     </w:lvl>
   </w:abstractNum>
-  <w:abstractNum w:abstractNumId="5" w15:restartNumberingAfterBreak="0">
+  <w:abstractNum w:abstractNumId="6" w15:restartNumberingAfterBreak="0">
     <w:nsid w:val="45B31EB9"/>
     <w:multiLevelType w:val="hybridMultilevel"/>
     <w:tmpl w:val="37FAC854"/>
@@ -2475,7 +2786,7 @@
       </w:rPr>
     </w:lvl>
   </w:abstractNum>
-  <w:abstractNum w:abstractNumId="6" w15:restartNumberingAfterBreak="0">
+  <w:abstractNum w:abstractNumId="7" w15:restartNumberingAfterBreak="0">
     <w:nsid w:val="4AEC717C"/>
     <w:multiLevelType w:val="hybridMultilevel"/>
     <w:tmpl w:val="9BC084D8"/>
@@ -2587,7 +2898,7 @@
       </w:rPr>
     </w:lvl>
   </w:abstractNum>
-  <w:abstractNum w:abstractNumId="7" w15:restartNumberingAfterBreak="0">
+  <w:abstractNum w:abstractNumId="8" w15:restartNumberingAfterBreak="0">
     <w:nsid w:val="51600752"/>
     <w:multiLevelType w:val="hybridMultilevel"/>
     <w:tmpl w:val="06AE889C"/>
@@ -2700,7 +3011,7 @@
       </w:rPr>
     </w:lvl>
   </w:abstractNum>
-  <w:abstractNum w:abstractNumId="8" w15:restartNumberingAfterBreak="0">
+  <w:abstractNum w:abstractNumId="9" w15:restartNumberingAfterBreak="0">
     <w:nsid w:val="693C74AC"/>
     <w:multiLevelType w:val="multilevel"/>
     <w:tmpl w:val="67EE9A52"/>
@@ -2812,7 +3123,7 @@
       </w:rPr>
     </w:lvl>
   </w:abstractNum>
-  <w:abstractNum w:abstractNumId="9" w15:restartNumberingAfterBreak="0">
+  <w:abstractNum w:abstractNumId="10" w15:restartNumberingAfterBreak="0">
     <w:nsid w:val="6B8D5836"/>
     <w:multiLevelType w:val="multilevel"/>
     <w:tmpl w:val="C27E0EF8"/>
@@ -2961,7 +3272,7 @@
       </w:rPr>
     </w:lvl>
   </w:abstractNum>
-  <w:abstractNum w:abstractNumId="10" w15:restartNumberingAfterBreak="0">
+  <w:abstractNum w:abstractNumId="11" w15:restartNumberingAfterBreak="0">
     <w:nsid w:val="752D0D4D"/>
     <w:multiLevelType w:val="hybridMultilevel"/>
     <w:tmpl w:val="E71A4F64"/>
@@ -3075,25 +3386,25 @@
     </w:lvl>
   </w:abstractNum>
   <w:num w:numId="1">
-    <w:abstractNumId w:val="1"/>
+    <w:abstractNumId w:val="2"/>
   </w:num>
   <w:num w:numId="2">
+    <w:abstractNumId w:val="6"/>
+  </w:num>
+  <w:num w:numId="3">
     <w:abstractNumId w:val="5"/>
   </w:num>
-  <w:num w:numId="3">
+  <w:num w:numId="4">
+    <w:abstractNumId w:val="9"/>
+  </w:num>
+  <w:num w:numId="5">
     <w:abstractNumId w:val="4"/>
   </w:num>
-  <w:num w:numId="4">
-    <w:abstractNumId w:val="8"/>
-  </w:num>
-  <w:num w:numId="5">
-    <w:abstractNumId w:val="3"/>
-  </w:num>
   <w:num w:numId="6">
-    <w:abstractNumId w:val="10"/>
+    <w:abstractNumId w:val="11"/>
   </w:num>
   <w:num w:numId="7">
-    <w:abstractNumId w:val="1"/>
+    <w:abstractNumId w:val="2"/>
     <w:lvlOverride w:ilvl="0">
       <w:startOverride w:val="1"/>
     </w:lvlOverride>
@@ -3123,19 +3434,19 @@
     </w:lvlOverride>
   </w:num>
   <w:num w:numId="8">
-    <w:abstractNumId w:val="3"/>
+    <w:abstractNumId w:val="4"/>
   </w:num>
   <w:num w:numId="9">
-    <w:abstractNumId w:val="10"/>
+    <w:abstractNumId w:val="11"/>
   </w:num>
   <w:num w:numId="10">
     <w:abstractNumId w:val="0"/>
   </w:num>
   <w:num w:numId="11">
-    <w:abstractNumId w:val="6"/>
+    <w:abstractNumId w:val="7"/>
   </w:num>
   <w:num w:numId="12">
-    <w:abstractNumId w:val="8"/>
+    <w:abstractNumId w:val="9"/>
     <w:lvlOverride w:ilvl="0"/>
     <w:lvlOverride w:ilvl="1">
       <w:startOverride w:val="1"/>
@@ -3163,13 +3474,16 @@
     </w:lvlOverride>
   </w:num>
   <w:num w:numId="13">
-    <w:abstractNumId w:val="9"/>
+    <w:abstractNumId w:val="10"/>
   </w:num>
   <w:num w:numId="14">
-    <w:abstractNumId w:val="2"/>
+    <w:abstractNumId w:val="3"/>
   </w:num>
   <w:num w:numId="15">
-    <w:abstractNumId w:val="7"/>
+    <w:abstractNumId w:val="8"/>
+  </w:num>
+  <w:num w:numId="16">
+    <w:abstractNumId w:val="1"/>
   </w:num>
 </w:numbering>
 </file>
@@ -3601,7 +3915,6 @@
   <w:style w:type="character" w:default="1" w:styleId="DefaultParagraphFont">
     <w:name w:val="Default Paragraph Font"/>
     <w:uiPriority w:val="1"/>
-    <w:semiHidden/>
     <w:unhideWhenUsed/>
   </w:style>
   <w:style w:type="table" w:default="1" w:styleId="TableNormal">
@@ -3653,7 +3966,6 @@
     <w:name w:val="Normal (Web)"/>
     <w:basedOn w:val="Normal"/>
     <w:uiPriority w:val="99"/>
-    <w:semiHidden/>
     <w:unhideWhenUsed/>
     <w:rsid w:val="0005276D"/>
     <w:pPr>

</xml_diff>